<commit_message>
Problem Statement con aggiunta di alcuni requisiti e di uno scenario
</commit_message>
<xml_diff>
--- a/ProblemStatement_RistoManager.docx
+++ b/ProblemStatement_RistoManager.docx
@@ -1685,6 +1685,15 @@
                 <w:sz w:val="32"/>
               </w:rPr>
             </w:pPr>
+            <w:r>
+              <w:rPr>
+                <w:b w:val="0"/>
+                <w:bCs/>
+                <w:noProof/>
+                <w:sz w:val="32"/>
+              </w:rPr>
+              <w:t>Costante Marco</w:t>
+            </w:r>
           </w:p>
         </w:tc>
       </w:tr>
@@ -5463,6 +5472,7 @@
   <w:rsids>
     <w:rsidRoot w:val="00BE6853"/>
     <w:rsid w:val="00696903"/>
+    <w:rsid w:val="007C3499"/>
     <w:rsid w:val="00BE6853"/>
   </w:rsids>
   <m:mathPr>

</xml_diff>

<commit_message>
Aggiunto Dominio del problema, alcuni requisiti e scenari
</commit_message>
<xml_diff>
--- a/ProblemStatement_RistoManager.docx
+++ b/ProblemStatement_RistoManager.docx
@@ -1326,7 +1326,7 @@
         <w:tc>
           <w:tcPr>
             <w:cnfStyle w:val="001000000000" w:firstRow="0" w:lastRow="0" w:firstColumn="1" w:lastColumn="0" w:oddVBand="0" w:evenVBand="0" w:oddHBand="0" w:evenHBand="0" w:firstRowFirstColumn="0" w:firstRowLastColumn="0" w:lastRowFirstColumn="0" w:lastRowLastColumn="0"/>
-            <w:tcW w:w="2506" w:type="dxa"/>
+            <w:tcW w:w="2305" w:type="dxa"/>
             <w:tcBorders>
               <w:bottom w:val="none" w:sz="0" w:space="0" w:color="auto"/>
             </w:tcBorders>
@@ -1358,7 +1358,7 @@
         </w:tc>
         <w:tc>
           <w:tcPr>
-            <w:tcW w:w="2506" w:type="dxa"/>
+            <w:tcW w:w="2441" w:type="dxa"/>
             <w:tcBorders>
               <w:bottom w:val="none" w:sz="0" w:space="0" w:color="auto"/>
             </w:tcBorders>
@@ -1391,7 +1391,7 @@
         </w:tc>
         <w:tc>
           <w:tcPr>
-            <w:tcW w:w="2506" w:type="dxa"/>
+            <w:tcW w:w="2950" w:type="dxa"/>
             <w:tcBorders>
               <w:bottom w:val="none" w:sz="0" w:space="0" w:color="auto"/>
             </w:tcBorders>
@@ -1424,7 +1424,7 @@
         </w:tc>
         <w:tc>
           <w:tcPr>
-            <w:tcW w:w="2506" w:type="dxa"/>
+            <w:tcW w:w="2328" w:type="dxa"/>
             <w:tcBorders>
               <w:bottom w:val="none" w:sz="0" w:space="0" w:color="auto"/>
             </w:tcBorders>
@@ -1463,7 +1463,7 @@
         <w:tc>
           <w:tcPr>
             <w:cnfStyle w:val="001000000000" w:firstRow="0" w:lastRow="0" w:firstColumn="1" w:lastColumn="0" w:oddVBand="0" w:evenVBand="0" w:oddHBand="0" w:evenHBand="0" w:firstRowFirstColumn="0" w:firstRowLastColumn="0" w:lastRowFirstColumn="0" w:lastRowLastColumn="0"/>
-            <w:tcW w:w="2506" w:type="dxa"/>
+            <w:tcW w:w="2305" w:type="dxa"/>
           </w:tcPr>
           <w:p>
             <w:pPr>
@@ -1486,7 +1486,7 @@
         </w:tc>
         <w:tc>
           <w:tcPr>
-            <w:tcW w:w="2506" w:type="dxa"/>
+            <w:tcW w:w="2441" w:type="dxa"/>
           </w:tcPr>
           <w:p>
             <w:pPr>
@@ -1514,7 +1514,7 @@
         </w:tc>
         <w:tc>
           <w:tcPr>
-            <w:tcW w:w="2506" w:type="dxa"/>
+            <w:tcW w:w="2950" w:type="dxa"/>
           </w:tcPr>
           <w:p>
             <w:pPr>
@@ -1551,7 +1551,7 @@
         </w:tc>
         <w:tc>
           <w:tcPr>
-            <w:tcW w:w="2506" w:type="dxa"/>
+            <w:tcW w:w="2328" w:type="dxa"/>
           </w:tcPr>
           <w:p>
             <w:pPr>
@@ -1591,7 +1591,7 @@
         <w:tc>
           <w:tcPr>
             <w:cnfStyle w:val="001000000000" w:firstRow="0" w:lastRow="0" w:firstColumn="1" w:lastColumn="0" w:oddVBand="0" w:evenVBand="0" w:oddHBand="0" w:evenHBand="0" w:firstRowFirstColumn="0" w:firstRowLastColumn="0" w:lastRowFirstColumn="0" w:lastRowLastColumn="0"/>
-            <w:tcW w:w="2506" w:type="dxa"/>
+            <w:tcW w:w="2305" w:type="dxa"/>
           </w:tcPr>
           <w:p>
             <w:pPr>
@@ -1614,7 +1614,7 @@
         </w:tc>
         <w:tc>
           <w:tcPr>
-            <w:tcW w:w="2506" w:type="dxa"/>
+            <w:tcW w:w="2441" w:type="dxa"/>
           </w:tcPr>
           <w:p>
             <w:pPr>
@@ -1642,7 +1642,7 @@
         </w:tc>
         <w:tc>
           <w:tcPr>
-            <w:tcW w:w="2506" w:type="dxa"/>
+            <w:tcW w:w="2950" w:type="dxa"/>
           </w:tcPr>
           <w:p>
             <w:pPr>
@@ -1670,7 +1670,7 @@
         </w:tc>
         <w:tc>
           <w:tcPr>
-            <w:tcW w:w="2506" w:type="dxa"/>
+            <w:tcW w:w="2328" w:type="dxa"/>
           </w:tcPr>
           <w:p>
             <w:pPr>
@@ -1704,7 +1704,7 @@
         <w:tc>
           <w:tcPr>
             <w:cnfStyle w:val="001000000000" w:firstRow="0" w:lastRow="0" w:firstColumn="1" w:lastColumn="0" w:oddVBand="0" w:evenVBand="0" w:oddHBand="0" w:evenHBand="0" w:firstRowFirstColumn="0" w:firstRowLastColumn="0" w:lastRowFirstColumn="0" w:lastRowLastColumn="0"/>
-            <w:tcW w:w="2506" w:type="dxa"/>
+            <w:tcW w:w="2305" w:type="dxa"/>
           </w:tcPr>
           <w:p>
             <w:pPr>
@@ -1712,6 +1712,8 @@
               <w:jc w:val="center"/>
               <w:outlineLvl w:val="0"/>
               <w:rPr>
+                <w:b/>
+                <w:bCs w:val="0"/>
                 <w:noProof/>
                 <w:sz w:val="32"/>
               </w:rPr>
@@ -1727,7 +1729,7 @@
         </w:tc>
         <w:tc>
           <w:tcPr>
-            <w:tcW w:w="2506" w:type="dxa"/>
+            <w:tcW w:w="2441" w:type="dxa"/>
           </w:tcPr>
           <w:p>
             <w:pPr>
@@ -1755,7 +1757,7 @@
         </w:tc>
         <w:tc>
           <w:tcPr>
-            <w:tcW w:w="2506" w:type="dxa"/>
+            <w:tcW w:w="2950" w:type="dxa"/>
           </w:tcPr>
           <w:p>
             <w:pPr>
@@ -1783,7 +1785,7 @@
         </w:tc>
         <w:tc>
           <w:tcPr>
-            <w:tcW w:w="2506" w:type="dxa"/>
+            <w:tcW w:w="2328" w:type="dxa"/>
           </w:tcPr>
           <w:p>
             <w:pPr>
@@ -1810,73 +1812,138 @@
           </w:p>
         </w:tc>
       </w:tr>
+      <w:tr>
+        <w:tc>
+          <w:tcPr>
+            <w:cnfStyle w:val="001000000000" w:firstRow="0" w:lastRow="0" w:firstColumn="1" w:lastColumn="0" w:oddVBand="0" w:evenVBand="0" w:oddHBand="0" w:evenHBand="0" w:firstRowFirstColumn="0" w:firstRowLastColumn="0" w:lastRowFirstColumn="0" w:lastRowLastColumn="0"/>
+            <w:tcW w:w="2305" w:type="dxa"/>
+          </w:tcPr>
+          <w:p>
+            <w:pPr>
+              <w:pStyle w:val="Titolo1"/>
+              <w:jc w:val="center"/>
+              <w:outlineLvl w:val="0"/>
+              <w:rPr>
+                <w:noProof/>
+                <w:sz w:val="32"/>
+              </w:rPr>
+            </w:pPr>
+            <w:r>
+              <w:rPr>
+                <w:noProof/>
+                <w:sz w:val="32"/>
+              </w:rPr>
+              <w:t>16/10/2020</w:t>
+            </w:r>
+          </w:p>
+        </w:tc>
+        <w:tc>
+          <w:tcPr>
+            <w:tcW w:w="2441" w:type="dxa"/>
+          </w:tcPr>
+          <w:p>
+            <w:pPr>
+              <w:pStyle w:val="Titolo1"/>
+              <w:jc w:val="center"/>
+              <w:outlineLvl w:val="0"/>
+              <w:cnfStyle w:val="000000000000" w:firstRow="0" w:lastRow="0" w:firstColumn="0" w:lastColumn="0" w:oddVBand="0" w:evenVBand="0" w:oddHBand="0" w:evenHBand="0" w:firstRowFirstColumn="0" w:firstRowLastColumn="0" w:lastRowFirstColumn="0" w:lastRowLastColumn="0"/>
+              <w:rPr>
+                <w:b w:val="0"/>
+                <w:bCs/>
+                <w:noProof/>
+                <w:sz w:val="32"/>
+              </w:rPr>
+            </w:pPr>
+            <w:r>
+              <w:rPr>
+                <w:b w:val="0"/>
+                <w:bCs/>
+                <w:noProof/>
+                <w:sz w:val="32"/>
+              </w:rPr>
+              <w:t>1.3</w:t>
+            </w:r>
+          </w:p>
+        </w:tc>
+        <w:tc>
+          <w:tcPr>
+            <w:tcW w:w="2950" w:type="dxa"/>
+          </w:tcPr>
+          <w:p>
+            <w:pPr>
+              <w:pStyle w:val="Titolo1"/>
+              <w:jc w:val="center"/>
+              <w:outlineLvl w:val="0"/>
+              <w:cnfStyle w:val="000000000000" w:firstRow="0" w:lastRow="0" w:firstColumn="0" w:lastColumn="0" w:oddVBand="0" w:evenVBand="0" w:oddHBand="0" w:evenHBand="0" w:firstRowFirstColumn="0" w:firstRowLastColumn="0" w:lastRowFirstColumn="0" w:lastRowLastColumn="0"/>
+              <w:rPr>
+                <w:b w:val="0"/>
+                <w:bCs/>
+                <w:noProof/>
+                <w:sz w:val="32"/>
+              </w:rPr>
+            </w:pPr>
+            <w:r>
+              <w:rPr>
+                <w:b w:val="0"/>
+                <w:bCs/>
+                <w:noProof/>
+                <w:sz w:val="32"/>
+              </w:rPr>
+              <w:t>Definizione del Dominio del Problema, di alcuni requisiti e sceneri</w:t>
+            </w:r>
+          </w:p>
+        </w:tc>
+        <w:tc>
+          <w:tcPr>
+            <w:tcW w:w="2328" w:type="dxa"/>
+          </w:tcPr>
+          <w:p>
+            <w:pPr>
+              <w:pStyle w:val="Titolo1"/>
+              <w:jc w:val="center"/>
+              <w:outlineLvl w:val="0"/>
+              <w:cnfStyle w:val="000000000000" w:firstRow="0" w:lastRow="0" w:firstColumn="0" w:lastColumn="0" w:oddVBand="0" w:evenVBand="0" w:oddHBand="0" w:evenHBand="0" w:firstRowFirstColumn="0" w:firstRowLastColumn="0" w:lastRowFirstColumn="0" w:lastRowLastColumn="0"/>
+              <w:rPr>
+                <w:b w:val="0"/>
+                <w:bCs/>
+                <w:noProof/>
+                <w:sz w:val="32"/>
+              </w:rPr>
+            </w:pPr>
+            <w:r>
+              <w:rPr>
+                <w:b w:val="0"/>
+                <w:bCs/>
+                <w:noProof/>
+                <w:sz w:val="32"/>
+              </w:rPr>
+              <w:t>Ambrosio</w:t>
+            </w:r>
+            <w:r>
+              <w:rPr>
+                <w:b w:val="0"/>
+                <w:bCs/>
+                <w:noProof/>
+                <w:sz w:val="32"/>
+              </w:rPr>
+              <w:t xml:space="preserve"> </w:t>
+            </w:r>
+            <w:r>
+              <w:rPr>
+                <w:b w:val="0"/>
+                <w:bCs/>
+                <w:noProof/>
+                <w:sz w:val="32"/>
+              </w:rPr>
+              <w:t>Salvatore</w:t>
+            </w:r>
+          </w:p>
+        </w:tc>
+      </w:tr>
     </w:tbl>
     <w:p>
       <w:pPr>
         <w:pStyle w:val="Titolo1"/>
-        <w:rPr>
-          <w:noProof/>
-        </w:rPr>
-      </w:pPr>
-    </w:p>
-    <w:p>
-      <w:pPr>
-        <w:rPr>
-          <w:noProof/>
-        </w:rPr>
-      </w:pPr>
-    </w:p>
-    <w:p>
-      <w:pPr>
-        <w:spacing w:after="200"/>
-        <w:rPr>
-          <w:noProof/>
-        </w:rPr>
-      </w:pPr>
-    </w:p>
-    <w:p>
-      <w:pPr>
-        <w:spacing w:after="200"/>
-        <w:rPr>
-          <w:noProof/>
-        </w:rPr>
-      </w:pPr>
-    </w:p>
-    <w:p>
-      <w:pPr>
-        <w:spacing w:after="200"/>
-        <w:rPr>
-          <w:noProof/>
-        </w:rPr>
-      </w:pPr>
-    </w:p>
-    <w:p>
-      <w:pPr>
-        <w:spacing w:after="200"/>
-        <w:rPr>
-          <w:noProof/>
-        </w:rPr>
-      </w:pPr>
-    </w:p>
-    <w:p>
-      <w:pPr>
-        <w:spacing w:after="200"/>
-        <w:rPr>
-          <w:noProof/>
-        </w:rPr>
-      </w:pPr>
-    </w:p>
-    <w:p>
-      <w:pPr>
-        <w:spacing w:after="200"/>
-        <w:rPr>
-          <w:noProof/>
-        </w:rPr>
-      </w:pPr>
-    </w:p>
-    <w:p>
-      <w:pPr>
-        <w:spacing w:after="200"/>
         <w:rPr>
           <w:noProof/>
         </w:rPr>
@@ -1914,6 +1981,7 @@
           <w:sz w:val="48"/>
           <w:szCs w:val="40"/>
         </w:rPr>
+        <w:lastRenderedPageBreak/>
         <w:fldChar w:fldCharType="begin"/>
       </w:r>
       <w:r>
@@ -2584,19 +2652,21 @@
       <w:pPr>
         <w:spacing w:after="200"/>
         <w:rPr>
-          <w:noProof/>
-          <w:sz w:val="44"/>
-          <w:szCs w:val="44"/>
-        </w:rPr>
-      </w:pPr>
-      <w:r>
-        <w:rPr>
           <w:b w:val="0"/>
           <w:bCs/>
           <w:noProof/>
           <w:sz w:val="44"/>
           <w:szCs w:val="44"/>
         </w:rPr>
+      </w:pPr>
+      <w:r>
+        <w:rPr>
+          <w:b w:val="0"/>
+          <w:bCs/>
+          <w:noProof/>
+          <w:sz w:val="44"/>
+          <w:szCs w:val="44"/>
+        </w:rPr>
         <w:fldChar w:fldCharType="end"/>
       </w:r>
     </w:p>
@@ -2604,6 +2674,43 @@
       <w:pPr>
         <w:spacing w:after="200"/>
         <w:rPr>
+          <w:b w:val="0"/>
+          <w:bCs/>
+          <w:noProof/>
+          <w:sz w:val="44"/>
+          <w:szCs w:val="44"/>
+        </w:rPr>
+      </w:pPr>
+      <w:r>
+        <w:rPr>
+          <w:b w:val="0"/>
+          <w:bCs/>
+          <w:noProof/>
+          <w:sz w:val="44"/>
+          <w:szCs w:val="44"/>
+        </w:rPr>
+        <w:br w:type="page"/>
+      </w:r>
+    </w:p>
+    <w:p>
+      <w:pPr>
+        <w:spacing w:after="200"/>
+        <w:rPr>
+          <w:noProof/>
+          <w:sz w:val="44"/>
+          <w:szCs w:val="44"/>
+        </w:rPr>
+      </w:pPr>
+    </w:p>
+    <w:p>
+      <w:pPr>
+        <w:pStyle w:val="Paragrafoelenco"/>
+        <w:numPr>
+          <w:ilvl w:val="0"/>
+          <w:numId w:val="6"/>
+        </w:numPr>
+        <w:spacing w:after="200"/>
+        <w:rPr>
           <w:noProof/>
           <w:sz w:val="44"/>
           <w:szCs w:val="36"/>
@@ -2612,36 +2719,311 @@
       <w:r>
         <w:rPr>
           <w:noProof/>
-          <w:sz w:val="48"/>
-          <w:szCs w:val="40"/>
+          <w:sz w:val="44"/>
+          <w:szCs w:val="36"/>
+        </w:rPr>
+        <w:t>DOMINIO DEL PROBLEMA</w:t>
+      </w:r>
+    </w:p>
+    <w:p>
+      <w:pPr>
+        <w:spacing w:line="240" w:lineRule="auto"/>
+        <w:ind w:left="840"/>
+        <w:jc w:val="both"/>
+        <w:rPr>
+          <w:b w:val="0"/>
+          <w:bCs/>
+          <w:noProof/>
+          <w:sz w:val="32"/>
+          <w:szCs w:val="24"/>
+        </w:rPr>
+      </w:pPr>
+      <w:r>
+        <w:rPr>
+          <w:b w:val="0"/>
+          <w:bCs/>
+          <w:noProof/>
+          <w:sz w:val="32"/>
+          <w:szCs w:val="24"/>
+        </w:rPr>
+        <w:t>Salvatore è un giovane gestore di una realtà di ristorazione locale,</w:t>
+      </w:r>
+      <w:r>
+        <w:rPr>
+          <w:b w:val="0"/>
+          <w:bCs/>
+          <w:noProof/>
+          <w:sz w:val="32"/>
+          <w:szCs w:val="24"/>
+        </w:rPr>
+        <w:t xml:space="preserve"> </w:t>
+      </w:r>
+      <w:r>
+        <w:rPr>
+          <w:b w:val="0"/>
+          <w:bCs/>
+          <w:noProof/>
+          <w:sz w:val="32"/>
+          <w:szCs w:val="24"/>
+        </w:rPr>
+        <w:t xml:space="preserve">a seguito della diffusione del CoronaVirus ha notato una costante diminuzione nel numero dei clienti che si avvicendano nel suo ristorante. </w:t>
+      </w:r>
+    </w:p>
+    <w:p>
+      <w:pPr>
+        <w:spacing w:line="240" w:lineRule="auto"/>
+        <w:ind w:left="840"/>
+        <w:jc w:val="both"/>
+        <w:rPr>
+          <w:b w:val="0"/>
+          <w:bCs/>
+          <w:noProof/>
+          <w:sz w:val="32"/>
+          <w:szCs w:val="24"/>
+        </w:rPr>
+      </w:pPr>
+    </w:p>
+    <w:p>
+      <w:pPr>
+        <w:spacing w:line="240" w:lineRule="auto"/>
+        <w:ind w:left="840"/>
+        <w:jc w:val="both"/>
+        <w:rPr>
+          <w:b w:val="0"/>
+          <w:bCs/>
+          <w:noProof/>
+          <w:sz w:val="32"/>
+          <w:szCs w:val="24"/>
+        </w:rPr>
+      </w:pPr>
+      <w:r>
+        <w:rPr>
+          <w:b w:val="0"/>
+          <w:bCs/>
+          <w:noProof/>
+          <w:sz w:val="32"/>
+          <w:szCs w:val="24"/>
+        </w:rPr>
+        <w:t>Il ristorante è attualmente gestito alla vecchia maniera:</w:t>
+      </w:r>
+    </w:p>
+    <w:p>
+      <w:pPr>
+        <w:spacing w:line="240" w:lineRule="auto"/>
+        <w:ind w:left="840"/>
+        <w:jc w:val="both"/>
+        <w:rPr>
+          <w:b w:val="0"/>
+          <w:bCs/>
+          <w:noProof/>
+          <w:sz w:val="32"/>
+          <w:szCs w:val="24"/>
+        </w:rPr>
+      </w:pPr>
+      <w:r>
+        <w:rPr>
+          <w:b w:val="0"/>
+          <w:bCs/>
+          <w:noProof/>
+          <w:sz w:val="32"/>
+          <w:szCs w:val="24"/>
+        </w:rPr>
+        <w:t>il cameriere porta il menù al cliente, prende l’ordine, porta l’ordine in cucina e quando l’ordine è pronto lo porta al cliente.</w:t>
+      </w:r>
+    </w:p>
+    <w:p>
+      <w:pPr>
+        <w:spacing w:line="240" w:lineRule="auto"/>
+        <w:ind w:left="840"/>
+        <w:jc w:val="both"/>
+        <w:rPr>
+          <w:b w:val="0"/>
+          <w:bCs/>
+          <w:noProof/>
+          <w:sz w:val="32"/>
+          <w:szCs w:val="24"/>
+        </w:rPr>
+      </w:pPr>
+      <w:r>
+        <w:rPr>
+          <w:b w:val="0"/>
+          <w:bCs/>
+          <w:noProof/>
+          <w:sz w:val="32"/>
+          <w:szCs w:val="24"/>
+        </w:rPr>
+        <w:t>La “vecchia maniera” però aumenta esponenzialmente il rischio di contagio a causa delle interazioni tra cameriere e clienti.</w:t>
+      </w:r>
+    </w:p>
+    <w:p>
+      <w:pPr>
+        <w:spacing w:line="240" w:lineRule="auto"/>
+        <w:ind w:left="840"/>
+        <w:jc w:val="both"/>
+        <w:rPr>
+          <w:b w:val="0"/>
+          <w:bCs/>
+          <w:noProof/>
+          <w:sz w:val="32"/>
+          <w:szCs w:val="24"/>
+          <w:u w:val="single"/>
+        </w:rPr>
+      </w:pPr>
+      <w:r>
+        <w:rPr>
+          <w:b w:val="0"/>
+          <w:bCs/>
+          <w:noProof/>
+          <w:sz w:val="32"/>
+          <w:szCs w:val="24"/>
+        </w:rPr>
+        <w:t>Inoltre a causa delle disposizioni per contenere il contagio, Salvatore è costretto a mantanere il tracciamento dei clienti in forma cartacea portando ad un maggior dispendio di risorse e una probabilità di rischio più alta.</w:t>
+      </w:r>
+    </w:p>
+    <w:p>
+      <w:pPr>
+        <w:spacing w:line="240" w:lineRule="auto"/>
+        <w:ind w:left="840"/>
+        <w:jc w:val="both"/>
+        <w:rPr>
+          <w:b w:val="0"/>
+          <w:bCs/>
+          <w:noProof/>
+          <w:sz w:val="32"/>
+          <w:szCs w:val="24"/>
+        </w:rPr>
+      </w:pPr>
+    </w:p>
+    <w:p>
+      <w:pPr>
+        <w:spacing w:line="240" w:lineRule="auto"/>
+        <w:ind w:left="840"/>
+        <w:jc w:val="both"/>
+        <w:rPr>
+          <w:b w:val="0"/>
+          <w:bCs/>
+          <w:noProof/>
+          <w:sz w:val="32"/>
+          <w:szCs w:val="24"/>
+        </w:rPr>
+      </w:pPr>
+      <w:r>
+        <w:rPr>
+          <w:b w:val="0"/>
+          <w:bCs/>
+          <w:noProof/>
+          <w:sz w:val="32"/>
+          <w:szCs w:val="24"/>
+        </w:rPr>
+        <w:t>Salvatore ha, quindi, pensato di dare una svolta al</w:t>
+      </w:r>
+      <w:r>
+        <w:rPr>
+          <w:b w:val="0"/>
+          <w:bCs/>
+          <w:noProof/>
+          <w:sz w:val="32"/>
+          <w:szCs w:val="24"/>
+        </w:rPr>
+        <w:t xml:space="preserve"> </w:t>
+      </w:r>
+      <w:r>
+        <w:rPr>
+          <w:b w:val="0"/>
+          <w:bCs/>
+          <w:noProof/>
+          <w:sz w:val="32"/>
+          <w:szCs w:val="24"/>
+        </w:rPr>
+        <w:t xml:space="preserve">locale e di </w:t>
+      </w:r>
+      <w:r>
+        <w:rPr>
+          <w:b w:val="0"/>
+          <w:bCs/>
+          <w:noProof/>
+          <w:sz w:val="32"/>
+          <w:szCs w:val="24"/>
+        </w:rPr>
+        <w:t>informatizzare la gestione dello stesso attraverso un sistema che permetta non solo di ridurre al minimo le interazioni ma anche di tenere traccia della clientela per poi poter avvisare in caso di esposizione al contagio.</w:t>
+      </w:r>
+    </w:p>
+    <w:p>
+      <w:pPr>
+        <w:spacing w:line="240" w:lineRule="auto"/>
+        <w:ind w:left="840"/>
+        <w:jc w:val="both"/>
+        <w:rPr>
+          <w:b w:val="0"/>
+          <w:bCs/>
+          <w:noProof/>
+          <w:sz w:val="32"/>
+          <w:szCs w:val="24"/>
+        </w:rPr>
+      </w:pPr>
+    </w:p>
+    <w:p>
+      <w:pPr>
+        <w:spacing w:line="240" w:lineRule="auto"/>
+        <w:ind w:left="840"/>
+        <w:jc w:val="both"/>
+        <w:rPr>
+          <w:b w:val="0"/>
+          <w:bCs/>
+          <w:noProof/>
+          <w:sz w:val="32"/>
+          <w:szCs w:val="24"/>
+        </w:rPr>
+      </w:pPr>
+      <w:r>
+        <w:rPr>
+          <w:b w:val="0"/>
+          <w:bCs/>
+          <w:noProof/>
+          <w:sz w:val="32"/>
+          <w:szCs w:val="24"/>
+        </w:rPr>
+        <w:t>Il sistema pensato da Salvatore permette al cliente di accedere al menù, comporre il proprio ordine e mandare la comanda in cucina il tutto mediante il proprio dispositivo.</w:t>
+      </w:r>
+    </w:p>
+    <w:p>
+      <w:pPr>
+        <w:spacing w:after="200"/>
+        <w:rPr>
+          <w:b w:val="0"/>
+          <w:bCs/>
+          <w:noProof/>
+          <w:sz w:val="32"/>
+          <w:szCs w:val="24"/>
+        </w:rPr>
+      </w:pPr>
+      <w:r>
+        <w:rPr>
+          <w:b w:val="0"/>
+          <w:bCs/>
+          <w:noProof/>
+          <w:sz w:val="32"/>
+          <w:szCs w:val="24"/>
+        </w:rPr>
+        <w:br w:type="page"/>
+      </w:r>
+    </w:p>
+    <w:p>
+      <w:pPr>
+        <w:spacing w:after="200"/>
+        <w:rPr>
+          <w:noProof/>
+          <w:sz w:val="44"/>
+          <w:szCs w:val="36"/>
+        </w:rPr>
+      </w:pPr>
+      <w:r>
+        <w:rPr>
+          <w:noProof/>
+          <w:sz w:val="44"/>
+          <w:szCs w:val="36"/>
         </w:rPr>
         <w:lastRenderedPageBreak/>
-        <w:t xml:space="preserve">1. </w:t>
-      </w:r>
-      <w:r>
-        <w:rPr>
-          <w:noProof/>
-          <w:sz w:val="44"/>
-          <w:szCs w:val="36"/>
-        </w:rPr>
-        <w:t>DOMINIO DEL PROBLEMA</w:t>
-      </w:r>
-    </w:p>
-    <w:p>
-      <w:pPr>
-        <w:spacing w:after="200"/>
-        <w:rPr>
-          <w:noProof/>
-          <w:sz w:val="44"/>
-          <w:szCs w:val="36"/>
-        </w:rPr>
-      </w:pPr>
-      <w:r>
-        <w:rPr>
-          <w:noProof/>
-          <w:sz w:val="44"/>
-          <w:szCs w:val="36"/>
-        </w:rPr>
         <w:t>2. SCENARI</w:t>
       </w:r>
     </w:p>
@@ -3149,6 +3531,14 @@
           <w:szCs w:val="36"/>
         </w:rPr>
       </w:pPr>
+      <w:r>
+        <w:rPr>
+          <w:noProof/>
+          <w:sz w:val="44"/>
+          <w:szCs w:val="36"/>
+        </w:rPr>
+        <w:br w:type="page"/>
+      </w:r>
     </w:p>
     <w:p>
       <w:pPr>
@@ -3193,7 +3583,6 @@
                 <w:sz w:val="44"/>
                 <w:szCs w:val="36"/>
               </w:rPr>
-              <w:lastRenderedPageBreak/>
               <w:t>CLIENTE EFFETTUA OPERAZIONI SUL SITO</w:t>
             </w:r>
           </w:p>
@@ -3363,25 +3752,7 @@
                 <w:bCs/>
                 <w:szCs w:val="28"/>
               </w:rPr>
-              <w:t xml:space="preserve">Alla fine della visione del menù </w:t>
-            </w:r>
-            <w:r>
-              <w:rPr>
-                <w:rFonts w:cstheme="minorHAnsi"/>
-                <w:b w:val="0"/>
-                <w:bCs/>
-                <w:szCs w:val="28"/>
-              </w:rPr>
-              <w:t>e</w:t>
-            </w:r>
-            <w:r>
-              <w:rPr>
-                <w:rFonts w:cstheme="minorHAnsi"/>
-                <w:b w:val="0"/>
-                <w:bCs/>
-                <w:szCs w:val="28"/>
-              </w:rPr>
-              <w:t xml:space="preserve"> dell’inserimento dei prodotti al carrello, può accedere ad esso dove potrà innanzitutto visualizzare i prodotti che lui stesso ha scelto ed eventualmente aggiungere o rimuovere le quantità dei prodotti. Se Antonio, o le persone per il quale sta effettuando l’ordine, ha allergie o intolleranze alimentari potrà aggiungere richieste specifiche in un banner dedicato. </w:t>
+              <w:t xml:space="preserve">Alla fine della visione del menù e dell’inserimento dei prodotti al carrello, può accedere ad esso dove potrà innanzitutto visualizzare i prodotti che lui stesso ha scelto ed eventualmente aggiungere o rimuovere le quantità dei prodotti. Se Antonio, o le persone per il quale sta effettuando l’ordine, ha allergie o intolleranze alimentari potrà aggiungere richieste specifiche in un banner dedicato. </w:t>
             </w:r>
           </w:p>
           <w:p>
@@ -3490,6 +3861,651 @@
           <w:szCs w:val="36"/>
         </w:rPr>
       </w:pPr>
+    </w:p>
+    <w:tbl>
+      <w:tblPr>
+        <w:tblStyle w:val="Grigliatabella"/>
+        <w:tblW w:w="0" w:type="auto"/>
+        <w:tblLook w:val="04A0" w:firstRow="1" w:lastRow="0" w:firstColumn="1" w:lastColumn="0" w:noHBand="0" w:noVBand="1"/>
+      </w:tblPr>
+      <w:tblGrid>
+        <w:gridCol w:w="10024"/>
+      </w:tblGrid>
+      <w:tr>
+        <w:tc>
+          <w:tcPr>
+            <w:tcW w:w="10024" w:type="dxa"/>
+            <w:shd w:val="clear" w:color="auto" w:fill="D6E9F5" w:themeFill="accent2" w:themeFillTint="33"/>
+          </w:tcPr>
+          <w:p>
+            <w:pPr>
+              <w:spacing w:after="200"/>
+              <w:jc w:val="center"/>
+              <w:rPr>
+                <w:rFonts w:cstheme="minorHAnsi"/>
+                <w:noProof/>
+                <w:sz w:val="44"/>
+                <w:szCs w:val="36"/>
+              </w:rPr>
+            </w:pPr>
+            <w:r>
+              <w:rPr>
+                <w:rFonts w:cstheme="minorHAnsi"/>
+                <w:noProof/>
+                <w:sz w:val="44"/>
+                <w:szCs w:val="36"/>
+              </w:rPr>
+              <w:t>CUCINA COMPLETA ORDINE</w:t>
+            </w:r>
+          </w:p>
+        </w:tc>
+      </w:tr>
+      <w:tr>
+        <w:tc>
+          <w:tcPr>
+            <w:tcW w:w="10024" w:type="dxa"/>
+            <w:shd w:val="clear" w:color="auto" w:fill="D6E9F5" w:themeFill="accent2" w:themeFillTint="33"/>
+          </w:tcPr>
+          <w:p>
+            <w:pPr>
+              <w:spacing w:after="200"/>
+              <w:jc w:val="center"/>
+              <w:rPr>
+                <w:rFonts w:cstheme="minorHAnsi"/>
+                <w:noProof/>
+                <w:sz w:val="44"/>
+                <w:szCs w:val="36"/>
+              </w:rPr>
+            </w:pPr>
+            <w:r>
+              <w:rPr>
+                <w:rFonts w:cstheme="minorHAnsi"/>
+                <w:noProof/>
+                <w:sz w:val="44"/>
+                <w:szCs w:val="36"/>
+              </w:rPr>
+              <w:t xml:space="preserve">ATTORE: </w:t>
+            </w:r>
+            <w:r>
+              <w:rPr>
+                <w:rFonts w:cstheme="minorHAnsi"/>
+                <w:noProof/>
+                <w:sz w:val="44"/>
+                <w:szCs w:val="36"/>
+              </w:rPr>
+              <w:t>PASQUALE, AIUTO CHEF</w:t>
+            </w:r>
+          </w:p>
+        </w:tc>
+      </w:tr>
+      <w:tr>
+        <w:tc>
+          <w:tcPr>
+            <w:tcW w:w="10024" w:type="dxa"/>
+          </w:tcPr>
+          <w:p>
+            <w:pPr>
+              <w:jc w:val="both"/>
+              <w:rPr>
+                <w:rFonts w:cstheme="minorHAnsi"/>
+                <w:b w:val="0"/>
+                <w:bCs/>
+                <w:noProof/>
+                <w:szCs w:val="28"/>
+              </w:rPr>
+            </w:pPr>
+            <w:r>
+              <w:rPr>
+                <w:rFonts w:cstheme="minorHAnsi"/>
+                <w:b w:val="0"/>
+                <w:bCs/>
+                <w:noProof/>
+                <w:szCs w:val="28"/>
+              </w:rPr>
+              <w:t>Pasquale è l’aiuto chef del ristorante gestito da Salvatore e si occupa di gestire gli ordini che arrivano in cucina.</w:t>
+            </w:r>
+          </w:p>
+          <w:p>
+            <w:pPr>
+              <w:jc w:val="both"/>
+              <w:rPr>
+                <w:rFonts w:cstheme="minorHAnsi"/>
+                <w:b w:val="0"/>
+                <w:bCs/>
+                <w:noProof/>
+                <w:szCs w:val="28"/>
+              </w:rPr>
+            </w:pPr>
+          </w:p>
+          <w:p>
+            <w:pPr>
+              <w:jc w:val="both"/>
+              <w:rPr>
+                <w:rFonts w:cstheme="minorHAnsi"/>
+                <w:b w:val="0"/>
+                <w:bCs/>
+                <w:noProof/>
+                <w:szCs w:val="28"/>
+              </w:rPr>
+            </w:pPr>
+            <w:r>
+              <w:rPr>
+                <w:rFonts w:cstheme="minorHAnsi"/>
+                <w:b w:val="0"/>
+                <w:bCs/>
+                <w:noProof/>
+                <w:szCs w:val="28"/>
+              </w:rPr>
+              <w:t>Sullo schermo presente in cucina arriva l’ordine del tavolo 5 e la comanda, visibile a schermo, richiede un “antipasto della casa” e “trofie con pesto”.</w:t>
+            </w:r>
+          </w:p>
+          <w:p>
+            <w:pPr>
+              <w:jc w:val="both"/>
+              <w:rPr>
+                <w:rFonts w:cstheme="minorHAnsi"/>
+                <w:b w:val="0"/>
+                <w:bCs/>
+                <w:noProof/>
+                <w:szCs w:val="28"/>
+              </w:rPr>
+            </w:pPr>
+          </w:p>
+          <w:p>
+            <w:pPr>
+              <w:jc w:val="both"/>
+              <w:rPr>
+                <w:rFonts w:cstheme="minorHAnsi"/>
+                <w:b w:val="0"/>
+                <w:bCs/>
+                <w:noProof/>
+                <w:szCs w:val="28"/>
+              </w:rPr>
+            </w:pPr>
+            <w:r>
+              <w:rPr>
+                <w:rFonts w:cstheme="minorHAnsi"/>
+                <w:b w:val="0"/>
+                <w:bCs/>
+                <w:noProof/>
+                <w:szCs w:val="28"/>
+              </w:rPr>
+              <w:t>Pasquale clicca sulla comanda e accetta l’ordine</w:t>
+            </w:r>
+            <w:r>
+              <w:rPr>
+                <w:rFonts w:cstheme="minorHAnsi"/>
+                <w:b w:val="0"/>
+                <w:bCs/>
+                <w:noProof/>
+                <w:szCs w:val="28"/>
+              </w:rPr>
+              <w:t xml:space="preserve"> che viene ingradito sullo schermo in modo che il personale di cucina riesca a leggere la comanda.</w:t>
+            </w:r>
+          </w:p>
+          <w:p>
+            <w:pPr>
+              <w:jc w:val="both"/>
+              <w:rPr>
+                <w:rFonts w:cstheme="minorHAnsi"/>
+                <w:b w:val="0"/>
+                <w:bCs/>
+                <w:noProof/>
+                <w:szCs w:val="28"/>
+              </w:rPr>
+            </w:pPr>
+          </w:p>
+          <w:p>
+            <w:pPr>
+              <w:jc w:val="both"/>
+              <w:rPr>
+                <w:rFonts w:cstheme="minorHAnsi"/>
+                <w:b w:val="0"/>
+                <w:bCs/>
+                <w:noProof/>
+                <w:szCs w:val="28"/>
+              </w:rPr>
+            </w:pPr>
+            <w:r>
+              <w:rPr>
+                <w:rFonts w:cstheme="minorHAnsi"/>
+                <w:b w:val="0"/>
+                <w:bCs/>
+                <w:noProof/>
+                <w:szCs w:val="28"/>
+              </w:rPr>
+              <w:t>Il personale di cucina prepara l’ordine e intanto Pasquale scorre le altre comande per organizzare il servizio.</w:t>
+            </w:r>
+          </w:p>
+          <w:p>
+            <w:pPr>
+              <w:jc w:val="both"/>
+              <w:rPr>
+                <w:rFonts w:cstheme="minorHAnsi"/>
+                <w:b w:val="0"/>
+                <w:bCs/>
+                <w:noProof/>
+                <w:szCs w:val="28"/>
+              </w:rPr>
+            </w:pPr>
+          </w:p>
+          <w:p>
+            <w:pPr>
+              <w:jc w:val="both"/>
+              <w:rPr>
+                <w:rFonts w:cstheme="minorHAnsi"/>
+                <w:b w:val="0"/>
+                <w:bCs/>
+                <w:noProof/>
+                <w:szCs w:val="28"/>
+                <w:u w:val="single"/>
+              </w:rPr>
+            </w:pPr>
+            <w:r>
+              <w:rPr>
+                <w:rFonts w:cstheme="minorHAnsi"/>
+                <w:b w:val="0"/>
+                <w:bCs/>
+                <w:noProof/>
+                <w:szCs w:val="28"/>
+              </w:rPr>
+              <w:t>Una volta che l’ordine è pronto Pasquale clicca sulla comanda e la contrassegna come completata, un cameriere viene avvisato, l’ordine viene portato in sala e la comanda viene eliminata dalla schermata.</w:t>
+            </w:r>
+          </w:p>
+          <w:p>
+            <w:pPr>
+              <w:jc w:val="both"/>
+              <w:rPr>
+                <w:rFonts w:cstheme="minorHAnsi"/>
+                <w:b w:val="0"/>
+                <w:bCs/>
+                <w:noProof/>
+                <w:szCs w:val="28"/>
+              </w:rPr>
+            </w:pPr>
+          </w:p>
+        </w:tc>
+      </w:tr>
+    </w:tbl>
+    <w:p>
+      <w:pPr>
+        <w:spacing w:after="200"/>
+        <w:rPr>
+          <w:noProof/>
+          <w:sz w:val="44"/>
+          <w:szCs w:val="36"/>
+        </w:rPr>
+      </w:pPr>
+    </w:p>
+    <w:p>
+      <w:pPr>
+        <w:spacing w:after="200"/>
+        <w:rPr>
+          <w:noProof/>
+          <w:sz w:val="44"/>
+          <w:szCs w:val="36"/>
+        </w:rPr>
+      </w:pPr>
+      <w:r>
+        <w:rPr>
+          <w:noProof/>
+          <w:sz w:val="44"/>
+          <w:szCs w:val="36"/>
+        </w:rPr>
+        <w:br w:type="page"/>
+      </w:r>
+    </w:p>
+    <w:p>
+      <w:pPr>
+        <w:spacing w:after="200"/>
+        <w:rPr>
+          <w:noProof/>
+          <w:sz w:val="44"/>
+          <w:szCs w:val="36"/>
+        </w:rPr>
+      </w:pPr>
+    </w:p>
+    <w:tbl>
+      <w:tblPr>
+        <w:tblStyle w:val="Grigliatabella"/>
+        <w:tblW w:w="0" w:type="auto"/>
+        <w:tblLook w:val="04A0" w:firstRow="1" w:lastRow="0" w:firstColumn="1" w:lastColumn="0" w:noHBand="0" w:noVBand="1"/>
+      </w:tblPr>
+      <w:tblGrid>
+        <w:gridCol w:w="10024"/>
+      </w:tblGrid>
+      <w:tr>
+        <w:tc>
+          <w:tcPr>
+            <w:tcW w:w="10024" w:type="dxa"/>
+            <w:shd w:val="clear" w:color="auto" w:fill="D6E9F5" w:themeFill="accent2" w:themeFillTint="33"/>
+          </w:tcPr>
+          <w:p>
+            <w:pPr>
+              <w:spacing w:after="200"/>
+              <w:jc w:val="center"/>
+              <w:rPr>
+                <w:rFonts w:cstheme="minorHAnsi"/>
+                <w:noProof/>
+                <w:sz w:val="44"/>
+                <w:szCs w:val="36"/>
+              </w:rPr>
+            </w:pPr>
+            <w:r>
+              <w:rPr>
+                <w:rFonts w:cstheme="minorHAnsi"/>
+                <w:noProof/>
+                <w:sz w:val="44"/>
+                <w:szCs w:val="36"/>
+              </w:rPr>
+              <w:t>CASSA EMETTE FATTURA</w:t>
+            </w:r>
+          </w:p>
+        </w:tc>
+      </w:tr>
+      <w:tr>
+        <w:tc>
+          <w:tcPr>
+            <w:tcW w:w="10024" w:type="dxa"/>
+            <w:shd w:val="clear" w:color="auto" w:fill="D6E9F5" w:themeFill="accent2" w:themeFillTint="33"/>
+          </w:tcPr>
+          <w:p>
+            <w:pPr>
+              <w:spacing w:after="200"/>
+              <w:jc w:val="center"/>
+              <w:rPr>
+                <w:rFonts w:cstheme="minorHAnsi"/>
+                <w:noProof/>
+                <w:sz w:val="44"/>
+                <w:szCs w:val="36"/>
+              </w:rPr>
+            </w:pPr>
+            <w:r>
+              <w:rPr>
+                <w:rFonts w:cstheme="minorHAnsi"/>
+                <w:noProof/>
+                <w:sz w:val="44"/>
+                <w:szCs w:val="36"/>
+              </w:rPr>
+              <w:t xml:space="preserve">ATTORE: </w:t>
+            </w:r>
+            <w:r>
+              <w:rPr>
+                <w:rFonts w:cstheme="minorHAnsi"/>
+                <w:noProof/>
+                <w:sz w:val="44"/>
+                <w:szCs w:val="36"/>
+              </w:rPr>
+              <w:t>ROSALIA, CASSIERA DEL LOCALE</w:t>
+            </w:r>
+          </w:p>
+        </w:tc>
+      </w:tr>
+      <w:tr>
+        <w:tc>
+          <w:tcPr>
+            <w:tcW w:w="10024" w:type="dxa"/>
+          </w:tcPr>
+          <w:p>
+            <w:pPr>
+              <w:jc w:val="both"/>
+              <w:rPr>
+                <w:rFonts w:cstheme="minorHAnsi"/>
+                <w:b w:val="0"/>
+                <w:bCs/>
+                <w:szCs w:val="28"/>
+              </w:rPr>
+            </w:pPr>
+            <w:r>
+              <w:rPr>
+                <w:rFonts w:cstheme="minorHAnsi"/>
+                <w:b w:val="0"/>
+                <w:bCs/>
+                <w:szCs w:val="28"/>
+              </w:rPr>
+              <w:t>Rosalia è l’addetta alla cassa del locale e si occupa di emettere fatture e di gestire la disponibilità dei tavoli nel locale.</w:t>
+            </w:r>
+          </w:p>
+          <w:p>
+            <w:pPr>
+              <w:jc w:val="both"/>
+              <w:rPr>
+                <w:rFonts w:cstheme="minorHAnsi"/>
+                <w:b w:val="0"/>
+                <w:bCs/>
+                <w:szCs w:val="28"/>
+              </w:rPr>
+            </w:pPr>
+          </w:p>
+          <w:p>
+            <w:pPr>
+              <w:jc w:val="both"/>
+              <w:rPr>
+                <w:rFonts w:cstheme="minorHAnsi"/>
+                <w:b w:val="0"/>
+                <w:bCs/>
+                <w:szCs w:val="28"/>
+              </w:rPr>
+            </w:pPr>
+            <w:r>
+              <w:rPr>
+                <w:rFonts w:cstheme="minorHAnsi"/>
+                <w:b w:val="0"/>
+                <w:bCs/>
+                <w:szCs w:val="28"/>
+              </w:rPr>
+              <w:t>Il cliente del tavolo 5, dopo aver consumato, si reca in cassa con il suo smartphone che esegue il sistema e mostra a Rosalia il codice relativo al proprio tavolo.</w:t>
+            </w:r>
+          </w:p>
+          <w:p>
+            <w:pPr>
+              <w:jc w:val="both"/>
+              <w:rPr>
+                <w:rFonts w:cstheme="minorHAnsi"/>
+                <w:b w:val="0"/>
+                <w:bCs/>
+                <w:szCs w:val="28"/>
+              </w:rPr>
+            </w:pPr>
+          </w:p>
+          <w:p>
+            <w:pPr>
+              <w:jc w:val="both"/>
+              <w:rPr>
+                <w:rFonts w:cstheme="minorHAnsi"/>
+                <w:b w:val="0"/>
+                <w:bCs/>
+                <w:szCs w:val="28"/>
+              </w:rPr>
+            </w:pPr>
+            <w:r>
+              <w:rPr>
+                <w:rFonts w:cstheme="minorHAnsi"/>
+                <w:b w:val="0"/>
+                <w:bCs/>
+                <w:szCs w:val="28"/>
+              </w:rPr>
+              <w:t>Rosalia inserisce il codice del tavolo sul suo terminale che esegue il sistema di gestione.</w:t>
+            </w:r>
+          </w:p>
+          <w:p>
+            <w:pPr>
+              <w:jc w:val="both"/>
+              <w:rPr>
+                <w:rFonts w:cstheme="minorHAnsi"/>
+                <w:b w:val="0"/>
+                <w:bCs/>
+                <w:szCs w:val="28"/>
+              </w:rPr>
+            </w:pPr>
+            <w:r>
+              <w:rPr>
+                <w:rFonts w:cstheme="minorHAnsi"/>
+                <w:b w:val="0"/>
+                <w:bCs/>
+                <w:szCs w:val="28"/>
+              </w:rPr>
+              <w:t xml:space="preserve">Mediante lo schermo del terminale Rosalia visualizza la fattura con il riepilogo dell’ordine e il prezzo da pagare e la mostra al cliente per procedere al pagamento possibile con Carte </w:t>
+            </w:r>
+            <w:r>
+              <w:rPr>
+                <w:rFonts w:cstheme="minorHAnsi"/>
+                <w:b w:val="0"/>
+                <w:bCs/>
+                <w:szCs w:val="28"/>
+              </w:rPr>
+              <w:t>o</w:t>
+            </w:r>
+            <w:r>
+              <w:rPr>
+                <w:rFonts w:cstheme="minorHAnsi"/>
+                <w:b w:val="0"/>
+                <w:bCs/>
+                <w:szCs w:val="28"/>
+              </w:rPr>
+              <w:t xml:space="preserve"> conta</w:t>
+            </w:r>
+            <w:r>
+              <w:rPr>
+                <w:rFonts w:cstheme="minorHAnsi"/>
+                <w:b w:val="0"/>
+                <w:bCs/>
+                <w:szCs w:val="28"/>
+              </w:rPr>
+              <w:t>nti.</w:t>
+            </w:r>
+          </w:p>
+          <w:p>
+            <w:pPr>
+              <w:jc w:val="both"/>
+              <w:rPr>
+                <w:rFonts w:cstheme="minorHAnsi"/>
+                <w:b w:val="0"/>
+                <w:bCs/>
+                <w:noProof/>
+                <w:szCs w:val="28"/>
+              </w:rPr>
+            </w:pPr>
+          </w:p>
+          <w:p>
+            <w:pPr>
+              <w:jc w:val="both"/>
+              <w:rPr>
+                <w:rFonts w:cstheme="minorHAnsi"/>
+                <w:b w:val="0"/>
+                <w:bCs/>
+                <w:noProof/>
+                <w:szCs w:val="28"/>
+              </w:rPr>
+            </w:pPr>
+            <w:r>
+              <w:rPr>
+                <w:rFonts w:cstheme="minorHAnsi"/>
+                <w:b w:val="0"/>
+                <w:bCs/>
+                <w:noProof/>
+                <w:szCs w:val="28"/>
+              </w:rPr>
+              <w:t>Il cliente decide di finalizzare il pagamento</w:t>
+            </w:r>
+            <w:r>
+              <w:rPr>
+                <w:rFonts w:cstheme="minorHAnsi"/>
+                <w:b w:val="0"/>
+                <w:bCs/>
+                <w:noProof/>
+                <w:szCs w:val="28"/>
+              </w:rPr>
+              <w:t xml:space="preserve"> con contanti.</w:t>
+            </w:r>
+          </w:p>
+          <w:p>
+            <w:pPr>
+              <w:jc w:val="both"/>
+              <w:rPr>
+                <w:rFonts w:cstheme="minorHAnsi"/>
+                <w:b w:val="0"/>
+                <w:bCs/>
+                <w:noProof/>
+                <w:szCs w:val="28"/>
+              </w:rPr>
+            </w:pPr>
+            <w:r>
+              <w:rPr>
+                <w:rFonts w:cstheme="minorHAnsi"/>
+                <w:b w:val="0"/>
+                <w:bCs/>
+                <w:noProof/>
+                <w:szCs w:val="28"/>
+              </w:rPr>
+              <w:t xml:space="preserve">Rosalia incassa il denaro e il cliente riceve la fattura sulla mail </w:t>
+            </w:r>
+            <w:hyperlink r:id="rId12" w:history="1">
+              <w:r>
+                <w:rPr>
+                  <w:rStyle w:val="Collegamentoipertestuale"/>
+                  <w:rFonts w:cstheme="minorHAnsi"/>
+                  <w:b w:val="0"/>
+                  <w:bCs/>
+                  <w:noProof/>
+                  <w:szCs w:val="28"/>
+                </w:rPr>
+                <w:t>antonio2739@libero.it</w:t>
+              </w:r>
+            </w:hyperlink>
+            <w:r>
+              <w:rPr>
+                <w:rFonts w:cstheme="minorHAnsi"/>
+                <w:b w:val="0"/>
+                <w:bCs/>
+                <w:noProof/>
+                <w:szCs w:val="28"/>
+              </w:rPr>
+              <w:t xml:space="preserve"> inserita al momento dell’inserimento dei dati per il tracciamento.</w:t>
+            </w:r>
+          </w:p>
+          <w:p>
+            <w:pPr>
+              <w:jc w:val="both"/>
+              <w:rPr>
+                <w:rFonts w:cstheme="minorHAnsi"/>
+                <w:b w:val="0"/>
+                <w:bCs/>
+                <w:noProof/>
+                <w:szCs w:val="28"/>
+              </w:rPr>
+            </w:pPr>
+          </w:p>
+        </w:tc>
+      </w:tr>
+    </w:tbl>
+    <w:p>
+      <w:pPr>
+        <w:spacing w:after="200"/>
+        <w:rPr>
+          <w:noProof/>
+          <w:sz w:val="44"/>
+          <w:szCs w:val="36"/>
+        </w:rPr>
+      </w:pPr>
+    </w:p>
+    <w:p>
+      <w:pPr>
+        <w:spacing w:after="200"/>
+        <w:rPr>
+          <w:noProof/>
+          <w:sz w:val="44"/>
+          <w:szCs w:val="36"/>
+        </w:rPr>
+      </w:pPr>
+      <w:r>
+        <w:rPr>
+          <w:noProof/>
+          <w:sz w:val="44"/>
+          <w:szCs w:val="36"/>
+        </w:rPr>
+        <w:br w:type="page"/>
+      </w:r>
     </w:p>
     <w:p>
       <w:pPr>
@@ -3675,7 +4691,27 @@
           <w:sz w:val="32"/>
           <w:szCs w:val="24"/>
         </w:rPr>
-        <w:t>il sistema dovrà offrire la possibilità ai membri dello staff e ai gestori del locale di potersi autenticare con le apposite cedenziali precedentemente fornite;</w:t>
+        <w:t>il sistema dovrà offrire la possibilità ai membri dello staff e ai gestori del locale di potersi autenticare con le apposite c</w:t>
+      </w:r>
+      <w:r>
+        <w:rPr>
+          <w:b w:val="0"/>
+          <w:bCs/>
+          <w:noProof/>
+          <w:sz w:val="32"/>
+          <w:szCs w:val="24"/>
+        </w:rPr>
+        <w:t>r</w:t>
+      </w:r>
+      <w:r>
+        <w:rPr>
+          <w:b w:val="0"/>
+          <w:bCs/>
+          <w:noProof/>
+          <w:sz w:val="32"/>
+          <w:szCs w:val="24"/>
+        </w:rPr>
+        <w:t>edenziali precedentemente fornite;</w:t>
       </w:r>
     </w:p>
     <w:p>
@@ -4261,16 +5297,622 @@
           <w:szCs w:val="36"/>
         </w:rPr>
       </w:pPr>
+      <w:r>
+        <w:rPr>
+          <w:noProof/>
+          <w:sz w:val="44"/>
+          <w:szCs w:val="36"/>
+        </w:rPr>
+        <w:br w:type="page"/>
+      </w:r>
     </w:p>
     <w:p>
       <w:pPr>
         <w:spacing w:after="200"/>
         <w:rPr>
           <w:noProof/>
+          <w:sz w:val="36"/>
+          <w:szCs w:val="28"/>
+        </w:rPr>
+      </w:pPr>
+      <w:r>
+        <w:rPr>
+          <w:noProof/>
+          <w:sz w:val="36"/>
+          <w:szCs w:val="28"/>
+        </w:rPr>
+        <w:lastRenderedPageBreak/>
+        <w:t>3.</w:t>
+      </w:r>
+      <w:r>
+        <w:rPr>
+          <w:noProof/>
+          <w:sz w:val="36"/>
+          <w:szCs w:val="28"/>
+        </w:rPr>
+        <w:t>3</w:t>
+      </w:r>
+      <w:r>
+        <w:rPr>
+          <w:noProof/>
+          <w:sz w:val="36"/>
+          <w:szCs w:val="28"/>
+        </w:rPr>
+        <w:t xml:space="preserve"> GESTIONE </w:t>
+      </w:r>
+      <w:r>
+        <w:rPr>
+          <w:noProof/>
+          <w:sz w:val="36"/>
+          <w:szCs w:val="28"/>
+        </w:rPr>
+        <w:t>ORDINE</w:t>
+      </w:r>
+    </w:p>
+    <w:p>
+      <w:pPr>
+        <w:pStyle w:val="Paragrafoelenco"/>
+        <w:numPr>
+          <w:ilvl w:val="0"/>
+          <w:numId w:val="2"/>
+        </w:numPr>
+        <w:spacing w:after="200"/>
+        <w:rPr>
+          <w:noProof/>
+          <w:sz w:val="36"/>
+          <w:szCs w:val="28"/>
+        </w:rPr>
+      </w:pPr>
+      <w:r>
+        <w:rPr>
+          <w:noProof/>
+          <w:sz w:val="36"/>
+          <w:szCs w:val="28"/>
+        </w:rPr>
+        <w:t>[</w:t>
+      </w:r>
+      <w:r>
+        <w:rPr>
+          <w:noProof/>
+          <w:sz w:val="36"/>
+          <w:szCs w:val="28"/>
+        </w:rPr>
+        <w:t>Conferma Ordine</w:t>
+      </w:r>
+      <w:r>
+        <w:rPr>
+          <w:noProof/>
+          <w:sz w:val="36"/>
+          <w:szCs w:val="28"/>
+        </w:rPr>
+        <w:t>]:</w:t>
+      </w:r>
+      <w:r>
+        <w:rPr>
+          <w:noProof/>
+          <w:sz w:val="32"/>
+          <w:szCs w:val="24"/>
+        </w:rPr>
+        <w:t xml:space="preserve"> </w:t>
+      </w:r>
+      <w:r>
+        <w:rPr>
+          <w:b w:val="0"/>
+          <w:bCs/>
+          <w:noProof/>
+          <w:sz w:val="32"/>
+          <w:szCs w:val="24"/>
+        </w:rPr>
+        <w:t xml:space="preserve">il sistema dovrà fornire al cliente </w:t>
+      </w:r>
+      <w:r>
+        <w:rPr>
+          <w:b w:val="0"/>
+          <w:bCs/>
+          <w:noProof/>
+          <w:sz w:val="32"/>
+          <w:szCs w:val="24"/>
+        </w:rPr>
+        <w:t>la possibilità di visualizzare il riepilogo dell’ordine e di confermare lo stesso in modo da inviare la comanda in cucina.</w:t>
+      </w:r>
+    </w:p>
+    <w:p>
+      <w:pPr>
+        <w:pStyle w:val="Paragrafoelenco"/>
+        <w:numPr>
+          <w:ilvl w:val="0"/>
+          <w:numId w:val="2"/>
+        </w:numPr>
+        <w:spacing w:after="200"/>
+        <w:rPr>
+          <w:b w:val="0"/>
+          <w:bCs/>
+          <w:noProof/>
+          <w:sz w:val="32"/>
+          <w:szCs w:val="24"/>
+        </w:rPr>
+      </w:pPr>
+      <w:r>
+        <w:rPr>
+          <w:noProof/>
+          <w:sz w:val="36"/>
+          <w:szCs w:val="28"/>
+        </w:rPr>
+        <w:t>[</w:t>
+      </w:r>
+      <w:r>
+        <w:rPr>
+          <w:noProof/>
+          <w:sz w:val="36"/>
+          <w:szCs w:val="28"/>
+        </w:rPr>
+        <w:t>Visualizzazione statistiche ordine</w:t>
+      </w:r>
+      <w:r>
+        <w:rPr>
+          <w:noProof/>
+          <w:sz w:val="36"/>
+          <w:szCs w:val="28"/>
+        </w:rPr>
+        <w:t xml:space="preserve">]: </w:t>
+      </w:r>
+      <w:r>
+        <w:rPr>
+          <w:b w:val="0"/>
+          <w:bCs/>
+          <w:noProof/>
+          <w:sz w:val="32"/>
+          <w:szCs w:val="24"/>
+        </w:rPr>
+        <w:t>il sistema dovrà offr</w:t>
+      </w:r>
+      <w:r>
+        <w:rPr>
+          <w:b w:val="0"/>
+          <w:bCs/>
+          <w:noProof/>
+          <w:sz w:val="32"/>
+          <w:szCs w:val="24"/>
+        </w:rPr>
+        <w:t>ire all’area marketing del locale di visualizzare le statistiche riguardo lo storico degli ordini al fine di capire quali sono stati i piatti più ordinati per poi modificare il menù in base al gusto dei clienti.</w:t>
+      </w:r>
+    </w:p>
+    <w:p>
+      <w:pPr>
+        <w:spacing w:after="200"/>
+        <w:rPr>
+          <w:b w:val="0"/>
+          <w:bCs/>
+          <w:noProof/>
+          <w:sz w:val="32"/>
+          <w:szCs w:val="24"/>
+        </w:rPr>
+      </w:pPr>
+      <w:r>
+        <w:rPr>
+          <w:b w:val="0"/>
+          <w:bCs/>
+          <w:noProof/>
+          <w:sz w:val="32"/>
+          <w:szCs w:val="24"/>
+        </w:rPr>
+        <w:br w:type="page"/>
+      </w:r>
+    </w:p>
+    <w:p>
+      <w:pPr>
+        <w:spacing w:after="200"/>
+        <w:rPr>
+          <w:noProof/>
+          <w:sz w:val="36"/>
+          <w:szCs w:val="28"/>
+        </w:rPr>
+      </w:pPr>
+      <w:r>
+        <w:rPr>
+          <w:noProof/>
+          <w:sz w:val="36"/>
+          <w:szCs w:val="28"/>
+        </w:rPr>
+        <w:lastRenderedPageBreak/>
+        <w:t>3.</w:t>
+      </w:r>
+      <w:r>
+        <w:rPr>
+          <w:noProof/>
+          <w:sz w:val="36"/>
+          <w:szCs w:val="28"/>
+        </w:rPr>
+        <w:t>4</w:t>
+      </w:r>
+      <w:r>
+        <w:rPr>
+          <w:noProof/>
+          <w:sz w:val="36"/>
+          <w:szCs w:val="28"/>
+        </w:rPr>
+        <w:t xml:space="preserve"> GESTIONE </w:t>
+      </w:r>
+      <w:r>
+        <w:rPr>
+          <w:noProof/>
+          <w:sz w:val="36"/>
+          <w:szCs w:val="28"/>
+        </w:rPr>
+        <w:t>CU</w:t>
+      </w:r>
+      <w:r>
+        <w:rPr>
+          <w:noProof/>
+          <w:sz w:val="36"/>
+          <w:szCs w:val="28"/>
+        </w:rPr>
+        <w:t>C</w:t>
+      </w:r>
+      <w:r>
+        <w:rPr>
+          <w:noProof/>
+          <w:sz w:val="36"/>
+          <w:szCs w:val="28"/>
+        </w:rPr>
+        <w:t>INA</w:t>
+      </w:r>
+    </w:p>
+    <w:p>
+      <w:pPr>
+        <w:pStyle w:val="Paragrafoelenco"/>
+        <w:numPr>
+          <w:ilvl w:val="0"/>
+          <w:numId w:val="2"/>
+        </w:numPr>
+        <w:spacing w:after="200"/>
+        <w:rPr>
+          <w:noProof/>
+          <w:sz w:val="36"/>
+          <w:szCs w:val="28"/>
+        </w:rPr>
+      </w:pPr>
+      <w:r>
+        <w:rPr>
+          <w:noProof/>
+          <w:sz w:val="36"/>
+          <w:szCs w:val="28"/>
+        </w:rPr>
+        <w:t>[</w:t>
+      </w:r>
+      <w:r>
+        <w:rPr>
+          <w:noProof/>
+          <w:sz w:val="36"/>
+          <w:szCs w:val="28"/>
+        </w:rPr>
+        <w:t>Visualizzazione ordini</w:t>
+      </w:r>
+      <w:r>
+        <w:rPr>
+          <w:noProof/>
+          <w:sz w:val="36"/>
+          <w:szCs w:val="28"/>
+        </w:rPr>
+        <w:t>]:</w:t>
+      </w:r>
+      <w:r>
+        <w:rPr>
+          <w:noProof/>
+          <w:sz w:val="32"/>
+          <w:szCs w:val="24"/>
+        </w:rPr>
+        <w:t xml:space="preserve"> </w:t>
+      </w:r>
+      <w:r>
+        <w:rPr>
+          <w:b w:val="0"/>
+          <w:bCs/>
+          <w:noProof/>
+          <w:sz w:val="32"/>
+          <w:szCs w:val="24"/>
+        </w:rPr>
+        <w:t>il sistema dovrà fornire</w:t>
+      </w:r>
+      <w:r>
+        <w:rPr>
+          <w:b w:val="0"/>
+          <w:bCs/>
+          <w:noProof/>
+          <w:sz w:val="32"/>
+          <w:szCs w:val="24"/>
+        </w:rPr>
+        <w:t xml:space="preserve"> al personale di cucina di visualizzare tutti gli ordini che vengono mandati in cucina</w:t>
+      </w:r>
+    </w:p>
+    <w:p>
+      <w:pPr>
+        <w:pStyle w:val="Paragrafoelenco"/>
+        <w:numPr>
+          <w:ilvl w:val="0"/>
+          <w:numId w:val="2"/>
+        </w:numPr>
+        <w:spacing w:after="200"/>
+        <w:rPr>
+          <w:noProof/>
+          <w:sz w:val="36"/>
+          <w:szCs w:val="28"/>
+        </w:rPr>
+      </w:pPr>
+      <w:r>
+        <w:rPr>
+          <w:noProof/>
+          <w:sz w:val="36"/>
+          <w:szCs w:val="28"/>
+        </w:rPr>
+        <w:t>[</w:t>
+      </w:r>
+      <w:r>
+        <w:rPr>
+          <w:noProof/>
+          <w:sz w:val="36"/>
+          <w:szCs w:val="28"/>
+        </w:rPr>
+        <w:t>Accettazione ordine</w:t>
+      </w:r>
+      <w:r>
+        <w:rPr>
+          <w:noProof/>
+          <w:sz w:val="36"/>
+          <w:szCs w:val="28"/>
+        </w:rPr>
+        <w:t xml:space="preserve">]: </w:t>
+      </w:r>
+      <w:r>
+        <w:rPr>
+          <w:b w:val="0"/>
+          <w:bCs/>
+          <w:noProof/>
+          <w:sz w:val="32"/>
+          <w:szCs w:val="24"/>
+        </w:rPr>
+        <w:t xml:space="preserve">il sistema dovrà </w:t>
+      </w:r>
+      <w:r>
+        <w:rPr>
+          <w:b w:val="0"/>
+          <w:bCs/>
+          <w:noProof/>
+          <w:sz w:val="32"/>
+          <w:szCs w:val="24"/>
+        </w:rPr>
+        <w:t>fornire al personale di cucina la possibilità di prendere in carico l’ordine che verrà visualizzato ingrandito a schermo</w:t>
+      </w:r>
+    </w:p>
+    <w:p>
+      <w:pPr>
+        <w:pStyle w:val="Paragrafoelenco"/>
+        <w:numPr>
+          <w:ilvl w:val="0"/>
+          <w:numId w:val="2"/>
+        </w:numPr>
+        <w:spacing w:after="200"/>
+        <w:rPr>
+          <w:b w:val="0"/>
+          <w:bCs/>
+          <w:noProof/>
+          <w:sz w:val="32"/>
+          <w:szCs w:val="24"/>
+        </w:rPr>
+      </w:pPr>
+      <w:r>
+        <w:rPr>
+          <w:noProof/>
+          <w:sz w:val="36"/>
+          <w:szCs w:val="28"/>
+        </w:rPr>
+        <w:t>[</w:t>
+      </w:r>
+      <w:r>
+        <w:rPr>
+          <w:noProof/>
+          <w:sz w:val="36"/>
+          <w:szCs w:val="28"/>
+        </w:rPr>
+        <w:t>Conclusione ordine</w:t>
+      </w:r>
+      <w:r>
+        <w:rPr>
+          <w:noProof/>
+          <w:sz w:val="36"/>
+          <w:szCs w:val="28"/>
+        </w:rPr>
+        <w:t xml:space="preserve">]: </w:t>
+      </w:r>
+      <w:r>
+        <w:rPr>
+          <w:b w:val="0"/>
+          <w:bCs/>
+          <w:noProof/>
+          <w:sz w:val="32"/>
+          <w:szCs w:val="24"/>
+        </w:rPr>
+        <w:t xml:space="preserve">il sistema dovrà offrire </w:t>
+      </w:r>
+      <w:r>
+        <w:rPr>
+          <w:b w:val="0"/>
+          <w:bCs/>
+          <w:noProof/>
+          <w:sz w:val="32"/>
+          <w:szCs w:val="24"/>
+        </w:rPr>
+        <w:t>al personale di cucina di notificare al personale di sala che l’ordine è pronto per essere portato in sala</w:t>
+      </w:r>
+    </w:p>
+    <w:p>
+      <w:pPr>
+        <w:spacing w:after="200"/>
+        <w:rPr>
+          <w:b w:val="0"/>
+          <w:bCs/>
+          <w:noProof/>
+          <w:sz w:val="32"/>
+          <w:szCs w:val="24"/>
+        </w:rPr>
+      </w:pPr>
+      <w:r>
+        <w:rPr>
+          <w:b w:val="0"/>
+          <w:bCs/>
+          <w:noProof/>
+          <w:sz w:val="32"/>
+          <w:szCs w:val="24"/>
+        </w:rPr>
+        <w:br w:type="page"/>
+      </w:r>
+    </w:p>
+    <w:p>
+      <w:pPr>
+        <w:spacing w:after="200"/>
+        <w:rPr>
+          <w:noProof/>
+          <w:sz w:val="36"/>
+          <w:szCs w:val="28"/>
+        </w:rPr>
+      </w:pPr>
+      <w:r>
+        <w:rPr>
+          <w:noProof/>
+          <w:sz w:val="36"/>
+          <w:szCs w:val="28"/>
+        </w:rPr>
+        <w:lastRenderedPageBreak/>
+        <w:t>3.</w:t>
+      </w:r>
+      <w:r>
+        <w:rPr>
+          <w:noProof/>
+          <w:sz w:val="36"/>
+          <w:szCs w:val="28"/>
+        </w:rPr>
+        <w:t>5</w:t>
+      </w:r>
+      <w:r>
+        <w:rPr>
+          <w:noProof/>
+          <w:sz w:val="36"/>
+          <w:szCs w:val="28"/>
+        </w:rPr>
+        <w:t xml:space="preserve"> </w:t>
+      </w:r>
+      <w:r>
+        <w:rPr>
+          <w:noProof/>
+          <w:sz w:val="36"/>
+          <w:szCs w:val="28"/>
+        </w:rPr>
+        <w:t>GESTIONE CASSA</w:t>
+      </w:r>
+    </w:p>
+    <w:p>
+      <w:pPr>
+        <w:pStyle w:val="Paragrafoelenco"/>
+        <w:numPr>
+          <w:ilvl w:val="0"/>
+          <w:numId w:val="2"/>
+        </w:numPr>
+        <w:spacing w:after="200"/>
+        <w:rPr>
+          <w:noProof/>
+          <w:sz w:val="36"/>
+          <w:szCs w:val="28"/>
+        </w:rPr>
+      </w:pPr>
+      <w:r>
+        <w:rPr>
+          <w:noProof/>
+          <w:sz w:val="36"/>
+          <w:szCs w:val="28"/>
+        </w:rPr>
+        <w:t>[</w:t>
+      </w:r>
+      <w:r>
+        <w:rPr>
+          <w:noProof/>
+          <w:sz w:val="36"/>
+          <w:szCs w:val="28"/>
+        </w:rPr>
+        <w:t>Emissione fattura</w:t>
+      </w:r>
+      <w:r>
+        <w:rPr>
+          <w:noProof/>
+          <w:sz w:val="36"/>
+          <w:szCs w:val="28"/>
+        </w:rPr>
+        <w:t>]:</w:t>
+      </w:r>
+      <w:r>
+        <w:rPr>
+          <w:noProof/>
+          <w:sz w:val="32"/>
+          <w:szCs w:val="24"/>
+        </w:rPr>
+        <w:t xml:space="preserve"> </w:t>
+      </w:r>
+      <w:r>
+        <w:rPr>
+          <w:b w:val="0"/>
+          <w:bCs/>
+          <w:noProof/>
+          <w:sz w:val="32"/>
+          <w:szCs w:val="24"/>
+        </w:rPr>
+        <w:t xml:space="preserve">il sistema dovrà </w:t>
+      </w:r>
+      <w:r>
+        <w:rPr>
+          <w:b w:val="0"/>
+          <w:bCs/>
+          <w:noProof/>
+          <w:sz w:val="32"/>
+          <w:szCs w:val="24"/>
+        </w:rPr>
+        <w:t>consentire al personale di cassa di emettere la fattura relativo al tavolo richiesto mediante l’inserimento del codice univoco associato</w:t>
+      </w:r>
+    </w:p>
+    <w:p>
+      <w:pPr>
+        <w:spacing w:after="200"/>
+        <w:rPr>
+          <w:noProof/>
+          <w:sz w:val="36"/>
+          <w:szCs w:val="28"/>
+        </w:rPr>
+      </w:pPr>
+      <w:r>
+        <w:rPr>
+          <w:noProof/>
+          <w:sz w:val="36"/>
+          <w:szCs w:val="28"/>
+        </w:rPr>
+        <w:br w:type="page"/>
+      </w:r>
+    </w:p>
+    <w:p>
+      <w:pPr>
+        <w:spacing w:after="200"/>
+        <w:rPr>
+          <w:noProof/>
           <w:sz w:val="44"/>
           <w:szCs w:val="36"/>
         </w:rPr>
       </w:pPr>
+      <w:r>
+        <w:rPr>
+          <w:noProof/>
+          <w:sz w:val="44"/>
+          <w:szCs w:val="36"/>
+        </w:rPr>
+        <w:lastRenderedPageBreak/>
+        <w:t>4. REQUISITI NON FUNZIONALI</w:t>
+      </w:r>
     </w:p>
     <w:p>
       <w:pPr>
@@ -4287,7 +5929,7 @@
           <w:sz w:val="44"/>
           <w:szCs w:val="36"/>
         </w:rPr>
-        <w:t>4. REQUISITI NON FUNZIONALI</w:t>
+        <w:t>4.1 USABILITÀ</w:t>
       </w:r>
     </w:p>
     <w:p>
@@ -4305,7 +5947,7 @@
           <w:sz w:val="44"/>
           <w:szCs w:val="36"/>
         </w:rPr>
-        <w:t>4.1 USABILITÀ</w:t>
+        <w:t>4.2 AFFIDABILITÀ</w:t>
       </w:r>
     </w:p>
     <w:p>
@@ -4323,7 +5965,7 @@
           <w:sz w:val="44"/>
           <w:szCs w:val="36"/>
         </w:rPr>
-        <w:t>4.2 AFFIDABILITÀ</w:t>
+        <w:t>4.3 PERFORMANCE</w:t>
       </w:r>
     </w:p>
     <w:p>
@@ -4341,11 +5983,16 @@
           <w:sz w:val="44"/>
           <w:szCs w:val="36"/>
         </w:rPr>
-        <w:t>4.3 PERFORMANCE</w:t>
-      </w:r>
-    </w:p>
-    <w:p>
-      <w:pPr>
+        <w:t>4.4 SUPPORTABILITÀ</w:t>
+      </w:r>
+    </w:p>
+    <w:p>
+      <w:pPr>
+        <w:pStyle w:val="Paragrafoelenco"/>
+        <w:numPr>
+          <w:ilvl w:val="0"/>
+          <w:numId w:val="2"/>
+        </w:numPr>
         <w:spacing w:after="200"/>
         <w:rPr>
           <w:noProof/>
@@ -4359,7 +6006,37 @@
           <w:sz w:val="44"/>
           <w:szCs w:val="36"/>
         </w:rPr>
-        <w:t>4.4 SUPPORTABILITÀ</w:t>
+        <w:t xml:space="preserve"> </w:t>
+      </w:r>
+      <w:r>
+        <w:rPr>
+          <w:b w:val="0"/>
+          <w:bCs/>
+          <w:noProof/>
+          <w:sz w:val="32"/>
+          <w:szCs w:val="32"/>
+        </w:rPr>
+        <w:t xml:space="preserve">Il sistema </w:t>
+      </w:r>
+      <w:r>
+        <w:rPr>
+          <w:b w:val="0"/>
+          <w:bCs/>
+          <w:noProof/>
+          <w:sz w:val="32"/>
+          <w:szCs w:val="32"/>
+        </w:rPr>
+        <w:t>potrà essere ampliato in seguito con  l’aggiunta di nuove funzionalit</w:t>
+      </w:r>
+      <w:r>
+        <w:rPr>
+          <w:b w:val="0"/>
+          <w:bCs/>
+          <w:noProof/>
+          <w:sz w:val="32"/>
+          <w:szCs w:val="32"/>
+        </w:rPr>
+        <w:t>à e sarà mantenuto nella sua interezza per 18 mesi dall’acquisto.</w:t>
       </w:r>
     </w:p>
     <w:p>
@@ -4382,6 +6059,11 @@
     </w:p>
     <w:p>
       <w:pPr>
+        <w:pStyle w:val="Paragrafoelenco"/>
+        <w:numPr>
+          <w:ilvl w:val="0"/>
+          <w:numId w:val="2"/>
+        </w:numPr>
         <w:spacing w:after="200"/>
         <w:rPr>
           <w:noProof/>
@@ -4395,7 +6077,34 @@
           <w:sz w:val="44"/>
           <w:szCs w:val="36"/>
         </w:rPr>
-        <w:lastRenderedPageBreak/>
+        <w:t xml:space="preserve"> </w:t>
+      </w:r>
+      <w:r>
+        <w:rPr>
+          <w:b w:val="0"/>
+          <w:bCs/>
+          <w:noProof/>
+          <w:sz w:val="32"/>
+          <w:szCs w:val="32"/>
+        </w:rPr>
+        <w:t>Il sistema verrà implementato con tecnologie web, il backend sarà sviluppato in JAVA EE con utilizzo di tecnologie per gestire gli ordini in tempo reale (webSocket????) mentre il fronted verrà costruito con HTML, CSS e Javascript e relative librerie open-source (JQuery, Scss, Ajax etc). Il backend prevede un MySql come database relazionale.</w:t>
+      </w:r>
+    </w:p>
+    <w:p>
+      <w:pPr>
+        <w:spacing w:after="200"/>
+        <w:rPr>
+          <w:noProof/>
+          <w:sz w:val="44"/>
+          <w:szCs w:val="36"/>
+        </w:rPr>
+      </w:pPr>
+      <w:r>
+        <w:rPr>
+          <w:noProof/>
+          <w:sz w:val="44"/>
+          <w:szCs w:val="36"/>
+        </w:rPr>
         <w:t>4.6 INTERFACCIA</w:t>
       </w:r>
       <w:r>
@@ -4513,6 +6222,7 @@
           <w:sz w:val="32"/>
           <w:szCs w:val="24"/>
         </w:rPr>
+        <w:lastRenderedPageBreak/>
         <w:t>(non ho saputo cosa mettere qua perché non abbiamo definito come verrà installato il sistema)</w:t>
       </w:r>
     </w:p>
@@ -4545,7 +6255,6 @@
           <w:szCs w:val="32"/>
         </w:rPr>
       </w:pPr>
-      <w:proofErr w:type="spellStart"/>
       <w:r>
         <w:rPr>
           <w:rFonts w:cstheme="minorHAnsi"/>
@@ -4554,18 +6263,7 @@
           <w:sz w:val="32"/>
           <w:szCs w:val="32"/>
         </w:rPr>
-        <w:t>RistoManager</w:t>
-      </w:r>
-      <w:proofErr w:type="spellEnd"/>
-      <w:r>
-        <w:rPr>
-          <w:rFonts w:cstheme="minorHAnsi"/>
-          <w:b w:val="0"/>
-          <w:bCs/>
-          <w:sz w:val="32"/>
-          <w:szCs w:val="32"/>
-        </w:rPr>
-        <w:t xml:space="preserve"> è realizzato in seguito agli sviluppi della diffusione del Coronavirus COVID-19 in maniera tale da garantire il rispetto</w:t>
+        <w:t>RistoManager è realizzato in seguito agli sviluppi della diffusione del Coronavirus COVID-19 in maniera tale da garantire il rispetto</w:t>
       </w:r>
       <w:r>
         <w:rPr>
@@ -4635,29 +6333,7 @@
           <w:sz w:val="32"/>
           <w:szCs w:val="32"/>
         </w:rPr>
-        <w:t xml:space="preserve">Essendo un’applicazione di tipo Web, la piattaforma </w:t>
-      </w:r>
-      <w:proofErr w:type="spellStart"/>
-      <w:r>
-        <w:rPr>
-          <w:rFonts w:cstheme="minorHAnsi"/>
-          <w:b w:val="0"/>
-          <w:bCs/>
-          <w:sz w:val="32"/>
-          <w:szCs w:val="32"/>
-        </w:rPr>
-        <w:t>RistoManager</w:t>
-      </w:r>
-      <w:proofErr w:type="spellEnd"/>
-      <w:r>
-        <w:rPr>
-          <w:rFonts w:cstheme="minorHAnsi"/>
-          <w:b w:val="0"/>
-          <w:bCs/>
-          <w:sz w:val="32"/>
-          <w:szCs w:val="32"/>
-        </w:rPr>
-        <w:t xml:space="preserve"> potrà essere accessibile da smartphone o tablet connessi alla rete.</w:t>
+        <w:t>Essendo un’applicazione di tipo Web, la piattaforma RistoManager potrà essere accessibile da smartphone o tablet connessi alla rete.</w:t>
       </w:r>
     </w:p>
     <w:p>
@@ -4870,6 +6546,119 @@
 <file path=word/numbering.xml><?xml version="1.0" encoding="utf-8"?>
 <w:numbering xmlns:wpc="http://schemas.microsoft.com/office/word/2010/wordprocessingCanvas" xmlns:cx="http://schemas.microsoft.com/office/drawing/2014/chartex" xmlns:cx1="http://schemas.microsoft.com/office/drawing/2015/9/8/chartex" xmlns:cx2="http://schemas.microsoft.com/office/drawing/2015/10/21/chartex" xmlns:cx3="http://schemas.microsoft.com/office/drawing/2016/5/9/chartex" xmlns:cx4="http://schemas.microsoft.com/office/drawing/2016/5/10/chartex" xmlns:cx5="http://schemas.microsoft.com/office/drawing/2016/5/11/chartex" xmlns:cx6="http://schemas.microsoft.com/office/drawing/2016/5/12/chartex" xmlns:cx7="http://schemas.microsoft.com/office/drawing/2016/5/13/chartex" xmlns:cx8="http://schemas.microsoft.com/office/drawing/2016/5/14/chartex" xmlns:mc="http://schemas.openxmlformats.org/markup-compatibility/2006" xmlns:aink="http://schemas.microsoft.com/office/drawing/2016/ink" xmlns:am3d="http://schemas.microsoft.com/office/drawing/2017/model3d" xmlns:o="urn:schemas-microsoft-com:office:office" xmlns:r="http://schemas.openxmlformats.org/officeDocument/2006/relationships" xmlns:m="http://schemas.openxmlformats.org/officeDocument/2006/math" xmlns:v="urn:schemas-microsoft-com:vml" xmlns:wp14="http://schemas.microsoft.com/office/word/2010/wordprocessingDrawing" xmlns:wp="http://schemas.openxmlformats.org/drawingml/2006/wordprocessingDrawing" xmlns:w10="urn:schemas-microsoft-com:office:word" xmlns:w="http://schemas.openxmlformats.org/wordprocessingml/2006/main" xmlns:w14="http://schemas.microsoft.com/office/word/2010/wordml" xmlns:w15="http://schemas.microsoft.com/office/word/2012/wordml" xmlns:w16cex="http://schemas.microsoft.com/office/word/2018/wordml/cex" xmlns:w16cid="http://schemas.microsoft.com/office/word/2016/wordml/cid" xmlns:w16="http://schemas.microsoft.com/office/word/2018/wordml" xmlns:w16se="http://schemas.microsoft.com/office/word/2015/wordml/symex" xmlns:wpg="http://schemas.microsoft.com/office/word/2010/wordprocessingGroup" xmlns:wpi="http://schemas.microsoft.com/office/word/2010/wordprocessingInk" xmlns:wne="http://schemas.microsoft.com/office/word/2006/wordml" xmlns:wps="http://schemas.microsoft.com/office/word/2010/wordprocessingShape" mc:Ignorable="w14 w15 w16se w16cid w16 w16cex wp14">
   <w:abstractNum w:abstractNumId="0" w15:restartNumberingAfterBreak="0">
+    <w:nsid w:val="0BBF4058"/>
+    <w:multiLevelType w:val="hybridMultilevel"/>
+    <w:tmpl w:val="65946C3A"/>
+    <w:lvl w:ilvl="0" w:tplc="04100001">
+      <w:start w:val="1"/>
+      <w:numFmt w:val="bullet"/>
+      <w:lvlText w:val=""/>
+      <w:lvlJc w:val="left"/>
+      <w:pPr>
+        <w:ind w:left="1635" w:hanging="360"/>
+      </w:pPr>
+      <w:rPr>
+        <w:rFonts w:ascii="Symbol" w:hAnsi="Symbol" w:hint="default"/>
+      </w:rPr>
+    </w:lvl>
+    <w:lvl w:ilvl="1" w:tplc="04100003" w:tentative="1">
+      <w:start w:val="1"/>
+      <w:numFmt w:val="bullet"/>
+      <w:lvlText w:val="o"/>
+      <w:lvlJc w:val="left"/>
+      <w:pPr>
+        <w:ind w:left="2355" w:hanging="360"/>
+      </w:pPr>
+      <w:rPr>
+        <w:rFonts w:ascii="Courier New" w:hAnsi="Courier New" w:cs="Courier New" w:hint="default"/>
+      </w:rPr>
+    </w:lvl>
+    <w:lvl w:ilvl="2" w:tplc="04100005" w:tentative="1">
+      <w:start w:val="1"/>
+      <w:numFmt w:val="bullet"/>
+      <w:lvlText w:val=""/>
+      <w:lvlJc w:val="left"/>
+      <w:pPr>
+        <w:ind w:left="3075" w:hanging="360"/>
+      </w:pPr>
+      <w:rPr>
+        <w:rFonts w:ascii="Wingdings" w:hAnsi="Wingdings" w:hint="default"/>
+      </w:rPr>
+    </w:lvl>
+    <w:lvl w:ilvl="3" w:tplc="04100001" w:tentative="1">
+      <w:start w:val="1"/>
+      <w:numFmt w:val="bullet"/>
+      <w:lvlText w:val=""/>
+      <w:lvlJc w:val="left"/>
+      <w:pPr>
+        <w:ind w:left="3795" w:hanging="360"/>
+      </w:pPr>
+      <w:rPr>
+        <w:rFonts w:ascii="Symbol" w:hAnsi="Symbol" w:hint="default"/>
+      </w:rPr>
+    </w:lvl>
+    <w:lvl w:ilvl="4" w:tplc="04100003" w:tentative="1">
+      <w:start w:val="1"/>
+      <w:numFmt w:val="bullet"/>
+      <w:lvlText w:val="o"/>
+      <w:lvlJc w:val="left"/>
+      <w:pPr>
+        <w:ind w:left="4515" w:hanging="360"/>
+      </w:pPr>
+      <w:rPr>
+        <w:rFonts w:ascii="Courier New" w:hAnsi="Courier New" w:cs="Courier New" w:hint="default"/>
+      </w:rPr>
+    </w:lvl>
+    <w:lvl w:ilvl="5" w:tplc="04100005" w:tentative="1">
+      <w:start w:val="1"/>
+      <w:numFmt w:val="bullet"/>
+      <w:lvlText w:val=""/>
+      <w:lvlJc w:val="left"/>
+      <w:pPr>
+        <w:ind w:left="5235" w:hanging="360"/>
+      </w:pPr>
+      <w:rPr>
+        <w:rFonts w:ascii="Wingdings" w:hAnsi="Wingdings" w:hint="default"/>
+      </w:rPr>
+    </w:lvl>
+    <w:lvl w:ilvl="6" w:tplc="04100001" w:tentative="1">
+      <w:start w:val="1"/>
+      <w:numFmt w:val="bullet"/>
+      <w:lvlText w:val=""/>
+      <w:lvlJc w:val="left"/>
+      <w:pPr>
+        <w:ind w:left="5955" w:hanging="360"/>
+      </w:pPr>
+      <w:rPr>
+        <w:rFonts w:ascii="Symbol" w:hAnsi="Symbol" w:hint="default"/>
+      </w:rPr>
+    </w:lvl>
+    <w:lvl w:ilvl="7" w:tplc="04100003" w:tentative="1">
+      <w:start w:val="1"/>
+      <w:numFmt w:val="bullet"/>
+      <w:lvlText w:val="o"/>
+      <w:lvlJc w:val="left"/>
+      <w:pPr>
+        <w:ind w:left="6675" w:hanging="360"/>
+      </w:pPr>
+      <w:rPr>
+        <w:rFonts w:ascii="Courier New" w:hAnsi="Courier New" w:cs="Courier New" w:hint="default"/>
+      </w:rPr>
+    </w:lvl>
+    <w:lvl w:ilvl="8" w:tplc="04100005" w:tentative="1">
+      <w:start w:val="1"/>
+      <w:numFmt w:val="bullet"/>
+      <w:lvlText w:val=""/>
+      <w:lvlJc w:val="left"/>
+      <w:pPr>
+        <w:ind w:left="7395" w:hanging="360"/>
+      </w:pPr>
+      <w:rPr>
+        <w:rFonts w:ascii="Wingdings" w:hAnsi="Wingdings" w:hint="default"/>
+      </w:rPr>
+    </w:lvl>
+  </w:abstractNum>
+  <w:abstractNum w:abstractNumId="1" w15:restartNumberingAfterBreak="0">
     <w:nsid w:val="2C946B39"/>
     <w:multiLevelType w:val="hybridMultilevel"/>
     <w:tmpl w:val="0EAE8796"/>
@@ -4958,10 +6747,100 @@
       </w:pPr>
     </w:lvl>
   </w:abstractNum>
-  <w:abstractNum w:abstractNumId="1" w15:restartNumberingAfterBreak="0">
+  <w:abstractNum w:abstractNumId="2" w15:restartNumberingAfterBreak="0">
+    <w:nsid w:val="300E3362"/>
+    <w:multiLevelType w:val="hybridMultilevel"/>
+    <w:tmpl w:val="4676A83C"/>
+    <w:lvl w:ilvl="0" w:tplc="03287EA0">
+      <w:start w:val="1"/>
+      <w:numFmt w:val="decimal"/>
+      <w:lvlText w:val="%1."/>
+      <w:lvlJc w:val="left"/>
+      <w:pPr>
+        <w:ind w:left="840" w:hanging="480"/>
+      </w:pPr>
+      <w:rPr>
+        <w:rFonts w:hint="default"/>
+        <w:sz w:val="48"/>
+      </w:rPr>
+    </w:lvl>
+    <w:lvl w:ilvl="1" w:tplc="04100019" w:tentative="1">
+      <w:start w:val="1"/>
+      <w:numFmt w:val="lowerLetter"/>
+      <w:lvlText w:val="%2."/>
+      <w:lvlJc w:val="left"/>
+      <w:pPr>
+        <w:ind w:left="1440" w:hanging="360"/>
+      </w:pPr>
+    </w:lvl>
+    <w:lvl w:ilvl="2" w:tplc="0410001B" w:tentative="1">
+      <w:start w:val="1"/>
+      <w:numFmt w:val="lowerRoman"/>
+      <w:lvlText w:val="%3."/>
+      <w:lvlJc w:val="right"/>
+      <w:pPr>
+        <w:ind w:left="2160" w:hanging="180"/>
+      </w:pPr>
+    </w:lvl>
+    <w:lvl w:ilvl="3" w:tplc="0410000F" w:tentative="1">
+      <w:start w:val="1"/>
+      <w:numFmt w:val="decimal"/>
+      <w:lvlText w:val="%4."/>
+      <w:lvlJc w:val="left"/>
+      <w:pPr>
+        <w:ind w:left="2880" w:hanging="360"/>
+      </w:pPr>
+    </w:lvl>
+    <w:lvl w:ilvl="4" w:tplc="04100019" w:tentative="1">
+      <w:start w:val="1"/>
+      <w:numFmt w:val="lowerLetter"/>
+      <w:lvlText w:val="%5."/>
+      <w:lvlJc w:val="left"/>
+      <w:pPr>
+        <w:ind w:left="3600" w:hanging="360"/>
+      </w:pPr>
+    </w:lvl>
+    <w:lvl w:ilvl="5" w:tplc="0410001B" w:tentative="1">
+      <w:start w:val="1"/>
+      <w:numFmt w:val="lowerRoman"/>
+      <w:lvlText w:val="%6."/>
+      <w:lvlJc w:val="right"/>
+      <w:pPr>
+        <w:ind w:left="4320" w:hanging="180"/>
+      </w:pPr>
+    </w:lvl>
+    <w:lvl w:ilvl="6" w:tplc="0410000F" w:tentative="1">
+      <w:start w:val="1"/>
+      <w:numFmt w:val="decimal"/>
+      <w:lvlText w:val="%7."/>
+      <w:lvlJc w:val="left"/>
+      <w:pPr>
+        <w:ind w:left="5040" w:hanging="360"/>
+      </w:pPr>
+    </w:lvl>
+    <w:lvl w:ilvl="7" w:tplc="04100019" w:tentative="1">
+      <w:start w:val="1"/>
+      <w:numFmt w:val="lowerLetter"/>
+      <w:lvlText w:val="%8."/>
+      <w:lvlJc w:val="left"/>
+      <w:pPr>
+        <w:ind w:left="5760" w:hanging="360"/>
+      </w:pPr>
+    </w:lvl>
+    <w:lvl w:ilvl="8" w:tplc="0410001B" w:tentative="1">
+      <w:start w:val="1"/>
+      <w:numFmt w:val="lowerRoman"/>
+      <w:lvlText w:val="%9."/>
+      <w:lvlJc w:val="right"/>
+      <w:pPr>
+        <w:ind w:left="6480" w:hanging="180"/>
+      </w:pPr>
+    </w:lvl>
+  </w:abstractNum>
+  <w:abstractNum w:abstractNumId="3" w15:restartNumberingAfterBreak="0">
     <w:nsid w:val="5E8A2492"/>
     <w:multiLevelType w:val="hybridMultilevel"/>
-    <w:tmpl w:val="4922EB1A"/>
+    <w:tmpl w:val="9E32540A"/>
     <w:lvl w:ilvl="0" w:tplc="0410000B">
       <w:start w:val="1"/>
       <w:numFmt w:val="bullet"/>
@@ -5071,7 +6950,7 @@
       </w:rPr>
     </w:lvl>
   </w:abstractNum>
-  <w:abstractNum w:abstractNumId="2" w15:restartNumberingAfterBreak="0">
+  <w:abstractNum w:abstractNumId="4" w15:restartNumberingAfterBreak="0">
     <w:nsid w:val="75FF7760"/>
     <w:multiLevelType w:val="hybridMultilevel"/>
     <w:tmpl w:val="D2FE0D68"/>
@@ -5184,7 +7063,7 @@
       </w:rPr>
     </w:lvl>
   </w:abstractNum>
-  <w:abstractNum w:abstractNumId="3" w15:restartNumberingAfterBreak="0">
+  <w:abstractNum w:abstractNumId="5" w15:restartNumberingAfterBreak="0">
     <w:nsid w:val="788B320B"/>
     <w:multiLevelType w:val="hybridMultilevel"/>
     <w:tmpl w:val="3B2EAF1A"/>
@@ -5297,7 +7176,7 @@
       </w:rPr>
     </w:lvl>
   </w:abstractNum>
-  <w:abstractNum w:abstractNumId="4" w15:restartNumberingAfterBreak="0">
+  <w:abstractNum w:abstractNumId="6" w15:restartNumberingAfterBreak="0">
     <w:nsid w:val="7B7C2096"/>
     <w:multiLevelType w:val="hybridMultilevel"/>
     <w:tmpl w:val="9CE21AD6"/>
@@ -5411,19 +7290,25 @@
     </w:lvl>
   </w:abstractNum>
   <w:num w:numId="1">
-    <w:abstractNumId w:val="0"/>
+    <w:abstractNumId w:val="1"/>
   </w:num>
   <w:num w:numId="2">
-    <w:abstractNumId w:val="1"/>
+    <w:abstractNumId w:val="3"/>
   </w:num>
   <w:num w:numId="3">
+    <w:abstractNumId w:val="6"/>
+  </w:num>
+  <w:num w:numId="4">
+    <w:abstractNumId w:val="5"/>
+  </w:num>
+  <w:num w:numId="5">
     <w:abstractNumId w:val="4"/>
   </w:num>
-  <w:num w:numId="4">
-    <w:abstractNumId w:val="3"/>
+  <w:num w:numId="6">
+    <w:abstractNumId w:val="2"/>
   </w:num>
-  <w:num w:numId="5">
-    <w:abstractNumId w:val="2"/>
+  <w:num w:numId="7">
+    <w:abstractNumId w:val="0"/>
   </w:num>
 </w:numbering>
 </file>
@@ -5826,7 +7711,7 @@
   <w:style w:type="paragraph" w:default="1" w:styleId="Normale">
     <w:name w:val="Normal"/>
     <w:qFormat/>
-    <w:rsid w:val="00D86945"/>
+    <w:rsid w:val="00963818"/>
     <w:pPr>
       <w:spacing w:after="0"/>
     </w:pPr>
@@ -5881,6 +7766,7 @@
   <w:style w:type="character" w:default="1" w:styleId="Carpredefinitoparagrafo">
     <w:name w:val="Default Paragraph Font"/>
     <w:uiPriority w:val="1"/>
+    <w:semiHidden/>
     <w:unhideWhenUsed/>
   </w:style>
   <w:style w:type="table" w:default="1" w:styleId="Tabellanormale">
@@ -6556,6 +8442,29 @@
       <w:bCs/>
     </w:rPr>
   </w:style>
+  <w:style w:type="character" w:styleId="Collegamentoipertestuale">
+    <w:name w:val="Hyperlink"/>
+    <w:basedOn w:val="Carpredefinitoparagrafo"/>
+    <w:uiPriority w:val="99"/>
+    <w:unhideWhenUsed/>
+    <w:rsid w:val="006933B3"/>
+    <w:rPr>
+      <w:color w:val="3592CF" w:themeColor="hyperlink"/>
+      <w:u w:val="single"/>
+    </w:rPr>
+  </w:style>
+  <w:style w:type="character" w:styleId="Menzionenonrisolta">
+    <w:name w:val="Unresolved Mention"/>
+    <w:basedOn w:val="Carpredefinitoparagrafo"/>
+    <w:uiPriority w:val="99"/>
+    <w:semiHidden/>
+    <w:unhideWhenUsed/>
+    <w:rsid w:val="006933B3"/>
+    <w:rPr>
+      <w:color w:val="605E5C"/>
+      <w:shd w:val="clear" w:color="auto" w:fill="E1DFDD"/>
+    </w:rPr>
+  </w:style>
 </w:styles>
 </file>
 
@@ -6659,19 +8568,19 @@
 
 <file path=word/glossary/fontTable.xml><?xml version="1.0" encoding="utf-8"?>
 <w:fonts xmlns:mc="http://schemas.openxmlformats.org/markup-compatibility/2006" xmlns:r="http://schemas.openxmlformats.org/officeDocument/2006/relationships" xmlns:w="http://schemas.openxmlformats.org/wordprocessingml/2006/main" xmlns:w14="http://schemas.microsoft.com/office/word/2010/wordml" xmlns:w15="http://schemas.microsoft.com/office/word/2012/wordml" xmlns:w16cex="http://schemas.microsoft.com/office/word/2018/wordml/cex" xmlns:w16cid="http://schemas.microsoft.com/office/word/2016/wordml/cid" xmlns:w16="http://schemas.microsoft.com/office/word/2018/wordml" xmlns:w16se="http://schemas.microsoft.com/office/word/2015/wordml/symex" mc:Ignorable="w14 w15 w16se w16cid w16 w16cex">
+  <w:font w:name="Symbol">
+    <w:panose1 w:val="05050102010706020507"/>
+    <w:charset w:val="02"/>
+    <w:family w:val="roman"/>
+    <w:pitch w:val="variable"/>
+    <w:sig w:usb0="00000000" w:usb1="10000000" w:usb2="00000000" w:usb3="00000000" w:csb0="80000000" w:csb1="00000000"/>
+  </w:font>
   <w:font w:name="Times New Roman">
     <w:panose1 w:val="02020603050405020304"/>
     <w:charset w:val="00"/>
     <w:family w:val="roman"/>
     <w:pitch w:val="variable"/>
     <w:sig w:usb0="E0002EFF" w:usb1="C000785B" w:usb2="00000009" w:usb3="00000000" w:csb0="000001FF" w:csb1="00000000"/>
-  </w:font>
-  <w:font w:name="Wingdings">
-    <w:panose1 w:val="05000000000000000000"/>
-    <w:charset w:val="02"/>
-    <w:family w:val="auto"/>
-    <w:pitch w:val="variable"/>
-    <w:sig w:usb0="00000000" w:usb1="10000000" w:usb2="00000000" w:usb3="00000000" w:csb0="80000000" w:csb1="00000000"/>
   </w:font>
   <w:font w:name="Courier New">
     <w:panose1 w:val="02070309020205020404"/>
@@ -6680,10 +8589,10 @@
     <w:pitch w:val="fixed"/>
     <w:sig w:usb0="E0002EFF" w:usb1="C0007843" w:usb2="00000009" w:usb3="00000000" w:csb0="000001FF" w:csb1="00000000"/>
   </w:font>
-  <w:font w:name="Symbol">
-    <w:panose1 w:val="05050102010706020507"/>
+  <w:font w:name="Wingdings">
+    <w:panose1 w:val="05000000000000000000"/>
     <w:charset w:val="02"/>
-    <w:family w:val="roman"/>
+    <w:family w:val="auto"/>
     <w:pitch w:val="variable"/>
     <w:sig w:usb0="00000000" w:usb1="10000000" w:usb2="00000000" w:usb3="00000000" w:csb0="80000000" w:csb1="00000000"/>
   </w:font>
@@ -6754,6 +8663,7 @@
     <w:rsid w:val="00587F78"/>
     <w:rsid w:val="00696903"/>
     <w:rsid w:val="007C3499"/>
+    <w:rsid w:val="00B808CF"/>
     <w:rsid w:val="00BE6853"/>
   </w:rsids>
   <m:mathPr>

</xml_diff>